<commit_message>
added testing tools and equipments
</commit_message>
<xml_diff>
--- a/3_TestPlan/Document/TestPlan_v0.4.docx
+++ b/3_TestPlan/Document/TestPlan_v0.4.docx
@@ -1,6 +1,6 @@
 
 <file path=word/document.xml><?xml version="1.0" encoding="utf-8"?>
-<w:document xmlns:wpc="http://schemas.microsoft.com/office/word/2010/wordprocessingCanvas" xmlns:cx="http://schemas.microsoft.com/office/drawing/2014/chartex" xmlns:cx1="http://schemas.microsoft.com/office/drawing/2015/9/8/chartex" xmlns:cx2="http://schemas.microsoft.com/office/drawing/2015/10/21/chartex" xmlns:cx3="http://schemas.microsoft.com/office/drawing/2016/5/9/chartex" xmlns:cx4="http://schemas.microsoft.com/office/drawing/2016/5/10/chartex" xmlns:cx5="http://schemas.microsoft.com/office/drawing/2016/5/11/chartex" xmlns:mc="http://schemas.openxmlformats.org/markup-compatibility/2006" xmlns:o="urn:schemas-microsoft-com:office:office" xmlns:r="http://schemas.openxmlformats.org/officeDocument/2006/relationships" xmlns:m="http://schemas.openxmlformats.org/officeDocument/2006/math" xmlns:v="urn:schemas-microsoft-com:vml" xmlns:wp14="http://schemas.microsoft.com/office/word/2010/wordprocessingDrawing" xmlns:wp="http://schemas.openxmlformats.org/drawingml/2006/wordprocessingDrawing" xmlns:w10="urn:schemas-microsoft-com:office:word" xmlns:w="http://schemas.openxmlformats.org/wordprocessingml/2006/main" xmlns:w14="http://schemas.microsoft.com/office/word/2010/wordml" xmlns:w15="http://schemas.microsoft.com/office/word/2012/wordml" xmlns:w16se="http://schemas.microsoft.com/office/word/2015/wordml/symex" xmlns:wpg="http://schemas.microsoft.com/office/word/2010/wordprocessingGroup" xmlns:wpi="http://schemas.microsoft.com/office/word/2010/wordprocessingInk" xmlns:wne="http://schemas.microsoft.com/office/word/2006/wordml" xmlns:wps="http://schemas.microsoft.com/office/word/2010/wordprocessingShape" mc:Ignorable="w14 w15 w16se wp14">
+<w:document xmlns:wpc="http://schemas.microsoft.com/office/word/2010/wordprocessingCanvas" xmlns:cx="http://schemas.microsoft.com/office/drawing/2014/chartex" xmlns:cx1="http://schemas.microsoft.com/office/drawing/2015/9/8/chartex" xmlns:mc="http://schemas.openxmlformats.org/markup-compatibility/2006" xmlns:o="urn:schemas-microsoft-com:office:office" xmlns:r="http://schemas.openxmlformats.org/officeDocument/2006/relationships" xmlns:m="http://schemas.openxmlformats.org/officeDocument/2006/math" xmlns:v="urn:schemas-microsoft-com:vml" xmlns:wp14="http://schemas.microsoft.com/office/word/2010/wordprocessingDrawing" xmlns:wp="http://schemas.openxmlformats.org/drawingml/2006/wordprocessingDrawing" xmlns:w10="urn:schemas-microsoft-com:office:word" xmlns:w="http://schemas.openxmlformats.org/wordprocessingml/2006/main" xmlns:w14="http://schemas.microsoft.com/office/word/2010/wordml" xmlns:w15="http://schemas.microsoft.com/office/word/2012/wordml" xmlns:w16se="http://schemas.microsoft.com/office/word/2015/wordml/symex" xmlns:wpg="http://schemas.microsoft.com/office/word/2010/wordprocessingGroup" xmlns:wpi="http://schemas.microsoft.com/office/word/2010/wordprocessingInk" xmlns:wne="http://schemas.microsoft.com/office/word/2006/wordml" xmlns:wps="http://schemas.microsoft.com/office/word/2010/wordprocessingShape" mc:Ignorable="w14 w15 w16se wp14">
   <w:body>
     <w:p>
       <w:pPr>
@@ -204,21 +204,12 @@
           <w:sz w:val="28"/>
         </w:rPr>
       </w:pPr>
-      <w:proofErr w:type="spellStart"/>
       <w:r>
         <w:rPr>
           <w:color w:val="000000" w:themeColor="text1"/>
           <w:sz w:val="28"/>
         </w:rPr>
-        <w:t>Authors</w:t>
-      </w:r>
-      <w:proofErr w:type="spellEnd"/>
-      <w:r>
-        <w:rPr>
-          <w:color w:val="000000" w:themeColor="text1"/>
-          <w:sz w:val="28"/>
-        </w:rPr>
-        <w:t>:</w:t>
+        <w:t>Authors:</w:t>
       </w:r>
     </w:p>
     <w:p>
@@ -249,21 +240,12 @@
           <w:sz w:val="28"/>
         </w:rPr>
       </w:pPr>
-      <w:proofErr w:type="spellStart"/>
       <w:r>
         <w:rPr>
           <w:color w:val="000000" w:themeColor="text1"/>
           <w:sz w:val="28"/>
         </w:rPr>
-        <w:t>Soheil</w:t>
-      </w:r>
-      <w:proofErr w:type="spellEnd"/>
-      <w:r>
-        <w:rPr>
-          <w:color w:val="000000" w:themeColor="text1"/>
-          <w:sz w:val="28"/>
-        </w:rPr>
-        <w:t xml:space="preserve"> GHANBARI</w:t>
+        <w:t>Soheil GHANBARI</w:t>
       </w:r>
     </w:p>
     <w:p>
@@ -429,7 +411,7 @@
       <w:sdtContent>
         <w:p>
           <w:pPr>
-            <w:pStyle w:val="Titolosommario"/>
+            <w:pStyle w:val="TOCHeading"/>
             <w:tabs>
               <w:tab w:val="left" w:pos="7230"/>
             </w:tabs>
@@ -439,35 +421,17 @@
               <w:color w:val="000000" w:themeColor="text1"/>
             </w:rPr>
           </w:pPr>
-          <w:proofErr w:type="spellStart"/>
           <w:r>
             <w:rPr>
               <w:b/>
               <w:color w:val="000000" w:themeColor="text1"/>
             </w:rPr>
-            <w:t>Table</w:t>
+            <w:t>Table of contents</w:t>
           </w:r>
-          <w:proofErr w:type="spellEnd"/>
-          <w:r>
-            <w:rPr>
-              <w:b/>
-              <w:color w:val="000000" w:themeColor="text1"/>
-            </w:rPr>
-            <w:t xml:space="preserve"> of </w:t>
-          </w:r>
-          <w:proofErr w:type="spellStart"/>
-          <w:r>
-            <w:rPr>
-              <w:b/>
-              <w:color w:val="000000" w:themeColor="text1"/>
-            </w:rPr>
-            <w:t>contents</w:t>
-          </w:r>
-          <w:proofErr w:type="spellEnd"/>
         </w:p>
         <w:p>
           <w:pPr>
-            <w:pStyle w:val="Sommario1"/>
+            <w:pStyle w:val="TOC1"/>
             <w:rPr>
               <w:rFonts w:asciiTheme="minorHAnsi" w:eastAsiaTheme="minorEastAsia" w:hAnsiTheme="minorHAnsi" w:cstheme="minorBidi"/>
               <w:noProof/>
@@ -487,7 +451,7 @@
           <w:hyperlink w:anchor="_Toc472177878" w:history="1">
             <w:r>
               <w:rPr>
-                <w:rStyle w:val="Collegamentoipertestuale"/>
+                <w:rStyle w:val="Hyperlink"/>
                 <w:noProof/>
                 <w:lang w:val="en-GB"/>
               </w:rPr>
@@ -504,7 +468,7 @@
             </w:r>
             <w:r>
               <w:rPr>
-                <w:rStyle w:val="Collegamentoipertestuale"/>
+                <w:rStyle w:val="Hyperlink"/>
                 <w:noProof/>
                 <w:lang w:val="en-GB"/>
               </w:rPr>
@@ -562,7 +526,7 @@
         </w:p>
         <w:p>
           <w:pPr>
-            <w:pStyle w:val="Sommario2"/>
+            <w:pStyle w:val="TOC2"/>
             <w:rPr>
               <w:rFonts w:asciiTheme="minorHAnsi" w:eastAsiaTheme="minorEastAsia" w:hAnsiTheme="minorHAnsi" w:cstheme="minorBidi"/>
               <w:noProof/>
@@ -573,7 +537,7 @@
           <w:hyperlink w:anchor="_Toc472177879" w:history="1">
             <w:r>
               <w:rPr>
-                <w:rStyle w:val="Collegamentoipertestuale"/>
+                <w:rStyle w:val="Hyperlink"/>
                 <w:noProof/>
                 <w:lang w:val="en-GB"/>
               </w:rPr>
@@ -590,7 +554,7 @@
             </w:r>
             <w:r>
               <w:rPr>
-                <w:rStyle w:val="Collegamentoipertestuale"/>
+                <w:rStyle w:val="Hyperlink"/>
                 <w:noProof/>
                 <w:lang w:val="en-GB"/>
               </w:rPr>
@@ -648,7 +612,7 @@
         </w:p>
         <w:p>
           <w:pPr>
-            <w:pStyle w:val="Sommario2"/>
+            <w:pStyle w:val="TOC2"/>
             <w:rPr>
               <w:rFonts w:asciiTheme="minorHAnsi" w:eastAsiaTheme="minorEastAsia" w:hAnsiTheme="minorHAnsi" w:cstheme="minorBidi"/>
               <w:noProof/>
@@ -659,7 +623,7 @@
           <w:hyperlink w:anchor="_Toc472177880" w:history="1">
             <w:r>
               <w:rPr>
-                <w:rStyle w:val="Collegamentoipertestuale"/>
+                <w:rStyle w:val="Hyperlink"/>
                 <w:noProof/>
                 <w:lang w:val="en-GB"/>
               </w:rPr>
@@ -676,7 +640,7 @@
             </w:r>
             <w:r>
               <w:rPr>
-                <w:rStyle w:val="Collegamentoipertestuale"/>
+                <w:rStyle w:val="Hyperlink"/>
                 <w:noProof/>
                 <w:lang w:val="en-GB"/>
               </w:rPr>
@@ -734,7 +698,7 @@
         </w:p>
         <w:p>
           <w:pPr>
-            <w:pStyle w:val="Sommario2"/>
+            <w:pStyle w:val="TOC2"/>
             <w:rPr>
               <w:rFonts w:asciiTheme="minorHAnsi" w:eastAsiaTheme="minorEastAsia" w:hAnsiTheme="minorHAnsi" w:cstheme="minorBidi"/>
               <w:noProof/>
@@ -745,7 +709,7 @@
           <w:hyperlink w:anchor="_Toc472177881" w:history="1">
             <w:r>
               <w:rPr>
-                <w:rStyle w:val="Collegamentoipertestuale"/>
+                <w:rStyle w:val="Hyperlink"/>
                 <w:noProof/>
                 <w:lang w:val="en-GB"/>
               </w:rPr>
@@ -762,7 +726,7 @@
             </w:r>
             <w:r>
               <w:rPr>
-                <w:rStyle w:val="Collegamentoipertestuale"/>
+                <w:rStyle w:val="Hyperlink"/>
                 <w:noProof/>
                 <w:lang w:val="en-GB"/>
               </w:rPr>
@@ -820,7 +784,7 @@
         </w:p>
         <w:p>
           <w:pPr>
-            <w:pStyle w:val="Sommario2"/>
+            <w:pStyle w:val="TOC2"/>
             <w:rPr>
               <w:rFonts w:asciiTheme="minorHAnsi" w:eastAsiaTheme="minorEastAsia" w:hAnsiTheme="minorHAnsi" w:cstheme="minorBidi"/>
               <w:noProof/>
@@ -831,7 +795,7 @@
           <w:hyperlink w:anchor="_Toc472177882" w:history="1">
             <w:r>
               <w:rPr>
-                <w:rStyle w:val="Collegamentoipertestuale"/>
+                <w:rStyle w:val="Hyperlink"/>
                 <w:noProof/>
                 <w:lang w:val="en-GB"/>
               </w:rPr>
@@ -848,7 +812,7 @@
             </w:r>
             <w:r>
               <w:rPr>
-                <w:rStyle w:val="Collegamentoipertestuale"/>
+                <w:rStyle w:val="Hyperlink"/>
                 <w:noProof/>
                 <w:lang w:val="en-GB"/>
               </w:rPr>
@@ -906,7 +870,7 @@
         </w:p>
         <w:p>
           <w:pPr>
-            <w:pStyle w:val="Sommario1"/>
+            <w:pStyle w:val="TOC1"/>
             <w:rPr>
               <w:rFonts w:asciiTheme="minorHAnsi" w:eastAsiaTheme="minorEastAsia" w:hAnsiTheme="minorHAnsi" w:cstheme="minorBidi"/>
               <w:noProof/>
@@ -917,7 +881,7 @@
           <w:hyperlink w:anchor="_Toc472177883" w:history="1">
             <w:r>
               <w:rPr>
-                <w:rStyle w:val="Collegamentoipertestuale"/>
+                <w:rStyle w:val="Hyperlink"/>
                 <w:rFonts w:cstheme="minorHAnsi"/>
                 <w:noProof/>
                 <w:lang w:val="en-GB"/>
@@ -935,7 +899,7 @@
             </w:r>
             <w:r>
               <w:rPr>
-                <w:rStyle w:val="Collegamentoipertestuale"/>
+                <w:rStyle w:val="Hyperlink"/>
                 <w:rFonts w:cstheme="minorHAnsi"/>
                 <w:noProof/>
                 <w:lang w:val="en-GB"/>
@@ -994,7 +958,7 @@
         </w:p>
         <w:p>
           <w:pPr>
-            <w:pStyle w:val="Sommario2"/>
+            <w:pStyle w:val="TOC2"/>
             <w:rPr>
               <w:rFonts w:asciiTheme="minorHAnsi" w:eastAsiaTheme="minorEastAsia" w:hAnsiTheme="minorHAnsi" w:cstheme="minorBidi"/>
               <w:noProof/>
@@ -1005,7 +969,7 @@
           <w:hyperlink w:anchor="_Toc472177884" w:history="1">
             <w:r>
               <w:rPr>
-                <w:rStyle w:val="Collegamentoipertestuale"/>
+                <w:rStyle w:val="Hyperlink"/>
                 <w:noProof/>
                 <w:lang w:val="en-GB"/>
               </w:rPr>
@@ -1022,7 +986,7 @@
             </w:r>
             <w:r>
               <w:rPr>
-                <w:rStyle w:val="Collegamentoipertestuale"/>
+                <w:rStyle w:val="Hyperlink"/>
                 <w:noProof/>
                 <w:lang w:val="en-GB"/>
               </w:rPr>
@@ -1080,7 +1044,7 @@
         </w:p>
         <w:p>
           <w:pPr>
-            <w:pStyle w:val="Sommario2"/>
+            <w:pStyle w:val="TOC2"/>
             <w:rPr>
               <w:rFonts w:asciiTheme="minorHAnsi" w:eastAsiaTheme="minorEastAsia" w:hAnsiTheme="minorHAnsi" w:cstheme="minorBidi"/>
               <w:noProof/>
@@ -1091,7 +1055,7 @@
           <w:hyperlink w:anchor="_Toc472177885" w:history="1">
             <w:r>
               <w:rPr>
-                <w:rStyle w:val="Collegamentoipertestuale"/>
+                <w:rStyle w:val="Hyperlink"/>
                 <w:noProof/>
                 <w:lang w:val="en-GB"/>
               </w:rPr>
@@ -1108,7 +1072,7 @@
             </w:r>
             <w:r>
               <w:rPr>
-                <w:rStyle w:val="Collegamentoipertestuale"/>
+                <w:rStyle w:val="Hyperlink"/>
                 <w:noProof/>
                 <w:lang w:val="en-GB"/>
               </w:rPr>
@@ -1166,7 +1130,7 @@
         </w:p>
         <w:p>
           <w:pPr>
-            <w:pStyle w:val="Sommario2"/>
+            <w:pStyle w:val="TOC2"/>
             <w:rPr>
               <w:rFonts w:asciiTheme="minorHAnsi" w:eastAsiaTheme="minorEastAsia" w:hAnsiTheme="minorHAnsi" w:cstheme="minorBidi"/>
               <w:noProof/>
@@ -1177,7 +1141,7 @@
           <w:hyperlink w:anchor="_Toc472177886" w:history="1">
             <w:r>
               <w:rPr>
-                <w:rStyle w:val="Collegamentoipertestuale"/>
+                <w:rStyle w:val="Hyperlink"/>
                 <w:noProof/>
                 <w:lang w:val="en-GB"/>
               </w:rPr>
@@ -1194,7 +1158,7 @@
             </w:r>
             <w:r>
               <w:rPr>
-                <w:rStyle w:val="Collegamentoipertestuale"/>
+                <w:rStyle w:val="Hyperlink"/>
                 <w:noProof/>
                 <w:lang w:val="en-GB"/>
               </w:rPr>
@@ -1252,7 +1216,7 @@
         </w:p>
         <w:p>
           <w:pPr>
-            <w:pStyle w:val="Sommario2"/>
+            <w:pStyle w:val="TOC2"/>
             <w:rPr>
               <w:rFonts w:asciiTheme="minorHAnsi" w:eastAsiaTheme="minorEastAsia" w:hAnsiTheme="minorHAnsi" w:cstheme="minorBidi"/>
               <w:noProof/>
@@ -1263,7 +1227,7 @@
           <w:hyperlink w:anchor="_Toc472177887" w:history="1">
             <w:r>
               <w:rPr>
-                <w:rStyle w:val="Collegamentoipertestuale"/>
+                <w:rStyle w:val="Hyperlink"/>
                 <w:noProof/>
                 <w:lang w:val="en-GB"/>
               </w:rPr>
@@ -1280,7 +1244,7 @@
             </w:r>
             <w:r>
               <w:rPr>
-                <w:rStyle w:val="Collegamentoipertestuale"/>
+                <w:rStyle w:val="Hyperlink"/>
                 <w:noProof/>
                 <w:lang w:val="en-GB"/>
               </w:rPr>
@@ -1338,7 +1302,7 @@
         </w:p>
         <w:p>
           <w:pPr>
-            <w:pStyle w:val="Sommario1"/>
+            <w:pStyle w:val="TOC1"/>
             <w:rPr>
               <w:rFonts w:asciiTheme="minorHAnsi" w:eastAsiaTheme="minorEastAsia" w:hAnsiTheme="minorHAnsi" w:cstheme="minorBidi"/>
               <w:noProof/>
@@ -1349,7 +1313,7 @@
           <w:hyperlink w:anchor="_Toc472177888" w:history="1">
             <w:r>
               <w:rPr>
-                <w:rStyle w:val="Collegamentoipertestuale"/>
+                <w:rStyle w:val="Hyperlink"/>
                 <w:rFonts w:cstheme="minorHAnsi"/>
                 <w:noProof/>
                 <w:lang w:val="en-GB"/>
@@ -1367,7 +1331,7 @@
             </w:r>
             <w:r>
               <w:rPr>
-                <w:rStyle w:val="Collegamentoipertestuale"/>
+                <w:rStyle w:val="Hyperlink"/>
                 <w:rFonts w:cstheme="minorHAnsi"/>
                 <w:noProof/>
                 <w:lang w:val="en-GB"/>
@@ -1426,7 +1390,7 @@
         </w:p>
         <w:p>
           <w:pPr>
-            <w:pStyle w:val="Sommario2"/>
+            <w:pStyle w:val="TOC2"/>
             <w:rPr>
               <w:rFonts w:asciiTheme="minorHAnsi" w:eastAsiaTheme="minorEastAsia" w:hAnsiTheme="minorHAnsi" w:cstheme="minorBidi"/>
               <w:noProof/>
@@ -1437,7 +1401,7 @@
           <w:hyperlink w:anchor="_Toc472177889" w:history="1">
             <w:r>
               <w:rPr>
-                <w:rStyle w:val="Collegamentoipertestuale"/>
+                <w:rStyle w:val="Hyperlink"/>
                 <w:noProof/>
                 <w:lang w:val="en-GB"/>
               </w:rPr>
@@ -1454,7 +1418,7 @@
             </w:r>
             <w:r>
               <w:rPr>
-                <w:rStyle w:val="Collegamentoipertestuale"/>
+                <w:rStyle w:val="Hyperlink"/>
                 <w:noProof/>
                 <w:lang w:val="en-GB"/>
               </w:rPr>
@@ -1512,7 +1476,7 @@
         </w:p>
         <w:p>
           <w:pPr>
-            <w:pStyle w:val="Sommario2"/>
+            <w:pStyle w:val="TOC2"/>
             <w:rPr>
               <w:rFonts w:asciiTheme="minorHAnsi" w:eastAsiaTheme="minorEastAsia" w:hAnsiTheme="minorHAnsi" w:cstheme="minorBidi"/>
               <w:noProof/>
@@ -1523,7 +1487,7 @@
           <w:hyperlink w:anchor="_Toc472177890" w:history="1">
             <w:r>
               <w:rPr>
-                <w:rStyle w:val="Collegamentoipertestuale"/>
+                <w:rStyle w:val="Hyperlink"/>
                 <w:noProof/>
                 <w:lang w:val="en-GB"/>
               </w:rPr>
@@ -1540,7 +1504,7 @@
             </w:r>
             <w:r>
               <w:rPr>
-                <w:rStyle w:val="Collegamentoipertestuale"/>
+                <w:rStyle w:val="Hyperlink"/>
                 <w:noProof/>
                 <w:lang w:val="en-GB"/>
               </w:rPr>
@@ -1598,7 +1562,7 @@
         </w:p>
         <w:p>
           <w:pPr>
-            <w:pStyle w:val="Sommario2"/>
+            <w:pStyle w:val="TOC2"/>
             <w:rPr>
               <w:rFonts w:asciiTheme="minorHAnsi" w:eastAsiaTheme="minorEastAsia" w:hAnsiTheme="minorHAnsi" w:cstheme="minorBidi"/>
               <w:noProof/>
@@ -1609,7 +1573,7 @@
           <w:hyperlink w:anchor="_Toc472177891" w:history="1">
             <w:r>
               <w:rPr>
-                <w:rStyle w:val="Collegamentoipertestuale"/>
+                <w:rStyle w:val="Hyperlink"/>
                 <w:noProof/>
                 <w:lang w:val="en-GB"/>
               </w:rPr>
@@ -1626,7 +1590,7 @@
             </w:r>
             <w:r>
               <w:rPr>
-                <w:rStyle w:val="Collegamentoipertestuale"/>
+                <w:rStyle w:val="Hyperlink"/>
                 <w:noProof/>
                 <w:lang w:val="en-GB"/>
               </w:rPr>
@@ -1684,7 +1648,7 @@
         </w:p>
         <w:p>
           <w:pPr>
-            <w:pStyle w:val="Sommario2"/>
+            <w:pStyle w:val="TOC2"/>
             <w:rPr>
               <w:rFonts w:asciiTheme="minorHAnsi" w:eastAsiaTheme="minorEastAsia" w:hAnsiTheme="minorHAnsi" w:cstheme="minorBidi"/>
               <w:noProof/>
@@ -1695,7 +1659,7 @@
           <w:hyperlink w:anchor="_Toc472177892" w:history="1">
             <w:r>
               <w:rPr>
-                <w:rStyle w:val="Collegamentoipertestuale"/>
+                <w:rStyle w:val="Hyperlink"/>
                 <w:noProof/>
                 <w:lang w:val="en-GB"/>
               </w:rPr>
@@ -1712,7 +1676,7 @@
             </w:r>
             <w:r>
               <w:rPr>
-                <w:rStyle w:val="Collegamentoipertestuale"/>
+                <w:rStyle w:val="Hyperlink"/>
                 <w:noProof/>
                 <w:lang w:val="en-GB"/>
               </w:rPr>
@@ -1770,7 +1734,7 @@
         </w:p>
         <w:p>
           <w:pPr>
-            <w:pStyle w:val="Sommario2"/>
+            <w:pStyle w:val="TOC2"/>
             <w:rPr>
               <w:rFonts w:asciiTheme="minorHAnsi" w:eastAsiaTheme="minorEastAsia" w:hAnsiTheme="minorHAnsi" w:cstheme="minorBidi"/>
               <w:noProof/>
@@ -1781,7 +1745,7 @@
           <w:hyperlink w:anchor="_Toc472177893" w:history="1">
             <w:r>
               <w:rPr>
-                <w:rStyle w:val="Collegamentoipertestuale"/>
+                <w:rStyle w:val="Hyperlink"/>
                 <w:noProof/>
                 <w:lang w:val="en-GB"/>
               </w:rPr>
@@ -1798,7 +1762,7 @@
             </w:r>
             <w:r>
               <w:rPr>
-                <w:rStyle w:val="Collegamentoipertestuale"/>
+                <w:rStyle w:val="Hyperlink"/>
                 <w:noProof/>
                 <w:lang w:val="en-GB"/>
               </w:rPr>
@@ -1856,7 +1820,7 @@
         </w:p>
         <w:p>
           <w:pPr>
-            <w:pStyle w:val="Sommario2"/>
+            <w:pStyle w:val="TOC2"/>
             <w:rPr>
               <w:rFonts w:asciiTheme="minorHAnsi" w:eastAsiaTheme="minorEastAsia" w:hAnsiTheme="minorHAnsi" w:cstheme="minorBidi"/>
               <w:noProof/>
@@ -1867,7 +1831,7 @@
           <w:hyperlink w:anchor="_Toc472177894" w:history="1">
             <w:r>
               <w:rPr>
-                <w:rStyle w:val="Collegamentoipertestuale"/>
+                <w:rStyle w:val="Hyperlink"/>
                 <w:noProof/>
                 <w:lang w:val="en-GB"/>
               </w:rPr>
@@ -1884,7 +1848,7 @@
             </w:r>
             <w:r>
               <w:rPr>
-                <w:rStyle w:val="Collegamentoipertestuale"/>
+                <w:rStyle w:val="Hyperlink"/>
                 <w:noProof/>
                 <w:lang w:val="en-GB"/>
               </w:rPr>
@@ -1942,7 +1906,7 @@
         </w:p>
         <w:p>
           <w:pPr>
-            <w:pStyle w:val="Sommario2"/>
+            <w:pStyle w:val="TOC2"/>
             <w:rPr>
               <w:rFonts w:asciiTheme="minorHAnsi" w:eastAsiaTheme="minorEastAsia" w:hAnsiTheme="minorHAnsi" w:cstheme="minorBidi"/>
               <w:noProof/>
@@ -1953,7 +1917,7 @@
           <w:hyperlink w:anchor="_Toc472177895" w:history="1">
             <w:r>
               <w:rPr>
-                <w:rStyle w:val="Collegamentoipertestuale"/>
+                <w:rStyle w:val="Hyperlink"/>
                 <w:noProof/>
                 <w:lang w:val="en-GB"/>
               </w:rPr>
@@ -1970,7 +1934,7 @@
             </w:r>
             <w:r>
               <w:rPr>
-                <w:rStyle w:val="Collegamentoipertestuale"/>
+                <w:rStyle w:val="Hyperlink"/>
                 <w:noProof/>
                 <w:lang w:val="en-GB"/>
               </w:rPr>
@@ -2028,7 +1992,7 @@
         </w:p>
         <w:p>
           <w:pPr>
-            <w:pStyle w:val="Sommario2"/>
+            <w:pStyle w:val="TOC2"/>
             <w:rPr>
               <w:rFonts w:asciiTheme="minorHAnsi" w:eastAsiaTheme="minorEastAsia" w:hAnsiTheme="minorHAnsi" w:cstheme="minorBidi"/>
               <w:noProof/>
@@ -2039,7 +2003,7 @@
           <w:hyperlink w:anchor="_Toc472177896" w:history="1">
             <w:r>
               <w:rPr>
-                <w:rStyle w:val="Collegamentoipertestuale"/>
+                <w:rStyle w:val="Hyperlink"/>
                 <w:noProof/>
                 <w:lang w:val="en-GB"/>
               </w:rPr>
@@ -2056,7 +2020,7 @@
             </w:r>
             <w:r>
               <w:rPr>
-                <w:rStyle w:val="Collegamentoipertestuale"/>
+                <w:rStyle w:val="Hyperlink"/>
                 <w:noProof/>
                 <w:lang w:val="en-GB"/>
               </w:rPr>
@@ -2114,7 +2078,7 @@
         </w:p>
         <w:p>
           <w:pPr>
-            <w:pStyle w:val="Sommario2"/>
+            <w:pStyle w:val="TOC2"/>
             <w:rPr>
               <w:rFonts w:asciiTheme="minorHAnsi" w:eastAsiaTheme="minorEastAsia" w:hAnsiTheme="minorHAnsi" w:cstheme="minorBidi"/>
               <w:noProof/>
@@ -2125,7 +2089,7 @@
           <w:hyperlink w:anchor="_Toc472177897" w:history="1">
             <w:r>
               <w:rPr>
-                <w:rStyle w:val="Collegamentoipertestuale"/>
+                <w:rStyle w:val="Hyperlink"/>
                 <w:noProof/>
                 <w:lang w:val="en-GB"/>
               </w:rPr>
@@ -2142,7 +2106,7 @@
             </w:r>
             <w:r>
               <w:rPr>
-                <w:rStyle w:val="Collegamentoipertestuale"/>
+                <w:rStyle w:val="Hyperlink"/>
                 <w:noProof/>
                 <w:lang w:val="en-GB"/>
               </w:rPr>
@@ -2200,7 +2164,7 @@
         </w:p>
         <w:p>
           <w:pPr>
-            <w:pStyle w:val="Sommario2"/>
+            <w:pStyle w:val="TOC2"/>
             <w:rPr>
               <w:rFonts w:asciiTheme="minorHAnsi" w:eastAsiaTheme="minorEastAsia" w:hAnsiTheme="minorHAnsi" w:cstheme="minorBidi"/>
               <w:noProof/>
@@ -2211,7 +2175,7 @@
           <w:hyperlink w:anchor="_Toc472177898" w:history="1">
             <w:r>
               <w:rPr>
-                <w:rStyle w:val="Collegamentoipertestuale"/>
+                <w:rStyle w:val="Hyperlink"/>
                 <w:noProof/>
                 <w:lang w:val="en-GB"/>
               </w:rPr>
@@ -2228,7 +2192,7 @@
             </w:r>
             <w:r>
               <w:rPr>
-                <w:rStyle w:val="Collegamentoipertestuale"/>
+                <w:rStyle w:val="Hyperlink"/>
                 <w:noProof/>
                 <w:lang w:val="en-GB"/>
               </w:rPr>
@@ -2286,7 +2250,7 @@
         </w:p>
         <w:p>
           <w:pPr>
-            <w:pStyle w:val="Sommario2"/>
+            <w:pStyle w:val="TOC2"/>
             <w:rPr>
               <w:rFonts w:asciiTheme="minorHAnsi" w:eastAsiaTheme="minorEastAsia" w:hAnsiTheme="minorHAnsi" w:cstheme="minorBidi"/>
               <w:noProof/>
@@ -2297,7 +2261,7 @@
           <w:hyperlink w:anchor="_Toc472177899" w:history="1">
             <w:r>
               <w:rPr>
-                <w:rStyle w:val="Collegamentoipertestuale"/>
+                <w:rStyle w:val="Hyperlink"/>
                 <w:noProof/>
                 <w:lang w:val="en-GB"/>
               </w:rPr>
@@ -2314,7 +2278,7 @@
             </w:r>
             <w:r>
               <w:rPr>
-                <w:rStyle w:val="Collegamentoipertestuale"/>
+                <w:rStyle w:val="Hyperlink"/>
                 <w:noProof/>
                 <w:lang w:val="en-GB"/>
               </w:rPr>
@@ -2372,7 +2336,7 @@
         </w:p>
         <w:p>
           <w:pPr>
-            <w:pStyle w:val="Sommario1"/>
+            <w:pStyle w:val="TOC1"/>
             <w:rPr>
               <w:rFonts w:asciiTheme="minorHAnsi" w:eastAsiaTheme="minorEastAsia" w:hAnsiTheme="minorHAnsi" w:cstheme="minorBidi"/>
               <w:noProof/>
@@ -2383,7 +2347,7 @@
           <w:hyperlink w:anchor="_Toc472177900" w:history="1">
             <w:r>
               <w:rPr>
-                <w:rStyle w:val="Collegamentoipertestuale"/>
+                <w:rStyle w:val="Hyperlink"/>
                 <w:rFonts w:cstheme="minorHAnsi"/>
                 <w:noProof/>
                 <w:lang w:val="en-GB"/>
@@ -2401,7 +2365,7 @@
             </w:r>
             <w:r>
               <w:rPr>
-                <w:rStyle w:val="Collegamentoipertestuale"/>
+                <w:rStyle w:val="Hyperlink"/>
                 <w:rFonts w:cstheme="minorHAnsi"/>
                 <w:noProof/>
                 <w:lang w:val="en-GB"/>
@@ -2460,7 +2424,7 @@
         </w:p>
         <w:p>
           <w:pPr>
-            <w:pStyle w:val="Sommario2"/>
+            <w:pStyle w:val="TOC2"/>
             <w:rPr>
               <w:rFonts w:asciiTheme="minorHAnsi" w:eastAsiaTheme="minorEastAsia" w:hAnsiTheme="minorHAnsi" w:cstheme="minorBidi"/>
               <w:noProof/>
@@ -2471,7 +2435,7 @@
           <w:hyperlink w:anchor="_Toc472177901" w:history="1">
             <w:r>
               <w:rPr>
-                <w:rStyle w:val="Collegamentoipertestuale"/>
+                <w:rStyle w:val="Hyperlink"/>
                 <w:rFonts w:cstheme="minorHAnsi"/>
                 <w:noProof/>
                 <w:lang w:val="en-GB"/>
@@ -2489,7 +2453,7 @@
             </w:r>
             <w:r>
               <w:rPr>
-                <w:rStyle w:val="Collegamentoipertestuale"/>
+                <w:rStyle w:val="Hyperlink"/>
                 <w:rFonts w:cstheme="minorHAnsi"/>
                 <w:noProof/>
                 <w:lang w:val="en-GB"/>
@@ -2548,7 +2512,7 @@
         </w:p>
         <w:p>
           <w:pPr>
-            <w:pStyle w:val="Sommario2"/>
+            <w:pStyle w:val="TOC2"/>
             <w:rPr>
               <w:rFonts w:asciiTheme="minorHAnsi" w:eastAsiaTheme="minorEastAsia" w:hAnsiTheme="minorHAnsi" w:cstheme="minorBidi"/>
               <w:noProof/>
@@ -2559,7 +2523,7 @@
           <w:hyperlink w:anchor="_Toc472177902" w:history="1">
             <w:r>
               <w:rPr>
-                <w:rStyle w:val="Collegamentoipertestuale"/>
+                <w:rStyle w:val="Hyperlink"/>
                 <w:rFonts w:cstheme="minorHAnsi"/>
                 <w:noProof/>
                 <w:lang w:val="en-GB"/>
@@ -2577,7 +2541,7 @@
             </w:r>
             <w:r>
               <w:rPr>
-                <w:rStyle w:val="Collegamentoipertestuale"/>
+                <w:rStyle w:val="Hyperlink"/>
                 <w:rFonts w:cstheme="minorHAnsi"/>
                 <w:noProof/>
                 <w:lang w:val="en-GB"/>
@@ -2636,7 +2600,7 @@
         </w:p>
         <w:p>
           <w:pPr>
-            <w:pStyle w:val="Sommario1"/>
+            <w:pStyle w:val="TOC1"/>
             <w:rPr>
               <w:rFonts w:asciiTheme="minorHAnsi" w:eastAsiaTheme="minorEastAsia" w:hAnsiTheme="minorHAnsi" w:cstheme="minorBidi"/>
               <w:noProof/>
@@ -2647,7 +2611,7 @@
           <w:hyperlink w:anchor="_Toc472177903" w:history="1">
             <w:r>
               <w:rPr>
-                <w:rStyle w:val="Collegamentoipertestuale"/>
+                <w:rStyle w:val="Hyperlink"/>
                 <w:rFonts w:cstheme="minorHAnsi"/>
                 <w:noProof/>
                 <w:lang w:val="en-GB"/>
@@ -2665,7 +2629,7 @@
             </w:r>
             <w:r>
               <w:rPr>
-                <w:rStyle w:val="Collegamentoipertestuale"/>
+                <w:rStyle w:val="Hyperlink"/>
                 <w:rFonts w:cstheme="minorHAnsi"/>
                 <w:noProof/>
                 <w:lang w:val="en-GB"/>
@@ -2724,7 +2688,7 @@
         </w:p>
         <w:p>
           <w:pPr>
-            <w:pStyle w:val="Sommario2"/>
+            <w:pStyle w:val="TOC2"/>
             <w:rPr>
               <w:rFonts w:asciiTheme="minorHAnsi" w:eastAsiaTheme="minorEastAsia" w:hAnsiTheme="minorHAnsi" w:cstheme="minorBidi"/>
               <w:noProof/>
@@ -2735,7 +2699,7 @@
           <w:hyperlink w:anchor="_Toc472177904" w:history="1">
             <w:r>
               <w:rPr>
-                <w:rStyle w:val="Collegamentoipertestuale"/>
+                <w:rStyle w:val="Hyperlink"/>
                 <w:rFonts w:cstheme="minorHAnsi"/>
                 <w:noProof/>
                 <w:lang w:val="en-GB"/>
@@ -2753,7 +2717,7 @@
             </w:r>
             <w:r>
               <w:rPr>
-                <w:rStyle w:val="Collegamentoipertestuale"/>
+                <w:rStyle w:val="Hyperlink"/>
                 <w:rFonts w:cstheme="minorHAnsi"/>
                 <w:noProof/>
                 <w:lang w:val="en-GB"/>
@@ -2812,7 +2776,7 @@
         </w:p>
         <w:p>
           <w:pPr>
-            <w:pStyle w:val="Sommario2"/>
+            <w:pStyle w:val="TOC2"/>
             <w:rPr>
               <w:rFonts w:asciiTheme="minorHAnsi" w:eastAsiaTheme="minorEastAsia" w:hAnsiTheme="minorHAnsi" w:cstheme="minorBidi"/>
               <w:noProof/>
@@ -2823,7 +2787,7 @@
           <w:hyperlink w:anchor="_Toc472177905" w:history="1">
             <w:r>
               <w:rPr>
-                <w:rStyle w:val="Collegamentoipertestuale"/>
+                <w:rStyle w:val="Hyperlink"/>
                 <w:rFonts w:cstheme="minorHAnsi"/>
                 <w:noProof/>
                 <w:lang w:val="en-GB"/>
@@ -2841,7 +2805,7 @@
             </w:r>
             <w:r>
               <w:rPr>
-                <w:rStyle w:val="Collegamentoipertestuale"/>
+                <w:rStyle w:val="Hyperlink"/>
                 <w:rFonts w:cstheme="minorHAnsi"/>
                 <w:noProof/>
                 <w:lang w:val="en-GB"/>
@@ -2900,7 +2864,7 @@
         </w:p>
         <w:p>
           <w:pPr>
-            <w:pStyle w:val="Sommario1"/>
+            <w:pStyle w:val="TOC1"/>
             <w:rPr>
               <w:rFonts w:asciiTheme="minorHAnsi" w:eastAsiaTheme="minorEastAsia" w:hAnsiTheme="minorHAnsi" w:cstheme="minorBidi"/>
               <w:noProof/>
@@ -2911,7 +2875,7 @@
           <w:hyperlink w:anchor="_Toc472177906" w:history="1">
             <w:r>
               <w:rPr>
-                <w:rStyle w:val="Collegamentoipertestuale"/>
+                <w:rStyle w:val="Hyperlink"/>
                 <w:rFonts w:cstheme="minorHAnsi"/>
                 <w:noProof/>
                 <w:lang w:val="en-GB"/>
@@ -2929,7 +2893,7 @@
             </w:r>
             <w:r>
               <w:rPr>
-                <w:rStyle w:val="Collegamentoipertestuale"/>
+                <w:rStyle w:val="Hyperlink"/>
                 <w:rFonts w:cstheme="minorHAnsi"/>
                 <w:noProof/>
                 <w:lang w:val="en-GB"/>
@@ -2988,7 +2952,7 @@
         </w:p>
         <w:p>
           <w:pPr>
-            <w:pStyle w:val="Sommario1"/>
+            <w:pStyle w:val="TOC1"/>
             <w:rPr>
               <w:b/>
               <w:bCs/>
@@ -3016,7 +2980,7 @@
     </w:p>
     <w:p>
       <w:pPr>
-        <w:pStyle w:val="Titolo1"/>
+        <w:pStyle w:val="Heading1"/>
         <w:numPr>
           <w:ilvl w:val="0"/>
           <w:numId w:val="3"/>
@@ -3039,7 +3003,7 @@
     </w:p>
     <w:p>
       <w:pPr>
-        <w:pStyle w:val="Titolo2"/>
+        <w:pStyle w:val="Heading2"/>
         <w:numPr>
           <w:ilvl w:val="1"/>
           <w:numId w:val="4"/>
@@ -3068,7 +3032,7 @@
     </w:p>
     <w:tbl>
       <w:tblPr>
-        <w:tblStyle w:val="Grigliatabella"/>
+        <w:tblStyle w:val="TableGrid"/>
         <w:tblW w:w="6946" w:type="dxa"/>
         <w:tblBorders>
           <w:left w:val="none" w:sz="0" w:space="0" w:color="auto"/>
@@ -3252,62 +3216,38 @@
               <w:jc w:val="left"/>
               <w:rPr>
                 <w:sz w:val="22"/>
-                <w:lang w:val="en-GB"/>
-              </w:rPr>
-            </w:pPr>
-            <w:r>
-              <w:rPr>
-                <w:sz w:val="22"/>
-                <w:lang w:val="en-GB"/>
+              </w:rPr>
+            </w:pPr>
+            <w:r>
+              <w:rPr>
+                <w:sz w:val="22"/>
               </w:rPr>
               <w:t>S. Caprara</w:t>
             </w:r>
             <w:r>
               <w:rPr>
                 <w:sz w:val="22"/>
-                <w:lang w:val="en-GB"/>
               </w:rPr>
               <w:t xml:space="preserve">, </w:t>
             </w:r>
             <w:r>
               <w:rPr>
                 <w:sz w:val="22"/>
-                <w:lang w:val="en-GB"/>
-              </w:rPr>
-              <w:t xml:space="preserve">S. </w:t>
-            </w:r>
-            <w:proofErr w:type="spellStart"/>
-            <w:r>
-              <w:rPr>
-                <w:sz w:val="22"/>
-                <w:lang w:val="en-GB"/>
-              </w:rPr>
-              <w:t>Ghanbari</w:t>
-            </w:r>
-            <w:proofErr w:type="spellEnd"/>
-            <w:r>
-              <w:rPr>
-                <w:sz w:val="22"/>
-                <w:lang w:val="en-GB"/>
+              </w:rPr>
+              <w:t>S. Ghanbari</w:t>
+            </w:r>
+            <w:r>
+              <w:rPr>
+                <w:sz w:val="22"/>
               </w:rPr>
               <w:t xml:space="preserve">, </w:t>
             </w:r>
             <w:r>
               <w:rPr>
                 <w:sz w:val="22"/>
-                <w:lang w:val="en-GB"/>
-              </w:rPr>
-              <w:t xml:space="preserve">E. </w:t>
-            </w:r>
-            <w:proofErr w:type="spellStart"/>
-            <w:r>
-              <w:rPr>
-                <w:sz w:val="22"/>
-                <w:lang w:val="en-GB"/>
-              </w:rPr>
-              <w:t>Tinti</w:t>
-            </w:r>
-            <w:proofErr w:type="spellEnd"/>
+              </w:rPr>
+              <w:t>E. Tinti</w:t>
+            </w:r>
           </w:p>
         </w:tc>
         <w:tc>
@@ -3356,7 +3296,7 @@
     </w:p>
     <w:p>
       <w:pPr>
-        <w:pStyle w:val="Titolo2"/>
+        <w:pStyle w:val="Heading2"/>
         <w:numPr>
           <w:ilvl w:val="1"/>
           <w:numId w:val="4"/>
@@ -3464,7 +3404,7 @@
     </w:p>
     <w:p>
       <w:pPr>
-        <w:pStyle w:val="Titolo2"/>
+        <w:pStyle w:val="Heading2"/>
         <w:numPr>
           <w:ilvl w:val="1"/>
           <w:numId w:val="4"/>
@@ -3493,7 +3433,7 @@
     </w:p>
     <w:p>
       <w:pPr>
-        <w:pStyle w:val="Paragrafoelenco"/>
+        <w:pStyle w:val="ListParagraph"/>
         <w:numPr>
           <w:ilvl w:val="0"/>
           <w:numId w:val="1"/>
@@ -3557,7 +3497,7 @@
     </w:p>
     <w:p>
       <w:pPr>
-        <w:pStyle w:val="Paragrafoelenco"/>
+        <w:pStyle w:val="ListParagraph"/>
         <w:numPr>
           <w:ilvl w:val="0"/>
           <w:numId w:val="1"/>
@@ -3621,7 +3561,7 @@
     </w:p>
     <w:p>
       <w:pPr>
-        <w:pStyle w:val="Paragrafoelenco"/>
+        <w:pStyle w:val="ListParagraph"/>
         <w:numPr>
           <w:ilvl w:val="0"/>
           <w:numId w:val="1"/>
@@ -3685,7 +3625,7 @@
     </w:p>
     <w:p>
       <w:pPr>
-        <w:pStyle w:val="Paragrafoelenco"/>
+        <w:pStyle w:val="ListParagraph"/>
         <w:numPr>
           <w:ilvl w:val="0"/>
           <w:numId w:val="1"/>
@@ -3722,7 +3662,7 @@
     </w:p>
     <w:p>
       <w:pPr>
-        <w:pStyle w:val="Paragrafoelenco"/>
+        <w:pStyle w:val="ListParagraph"/>
         <w:numPr>
           <w:ilvl w:val="0"/>
           <w:numId w:val="1"/>
@@ -3842,7 +3782,7 @@
     </w:p>
     <w:p>
       <w:pPr>
-        <w:pStyle w:val="Paragrafoelenco"/>
+        <w:pStyle w:val="ListParagraph"/>
         <w:numPr>
           <w:ilvl w:val="0"/>
           <w:numId w:val="1"/>
@@ -3926,7 +3866,7 @@
     </w:p>
     <w:p>
       <w:pPr>
-        <w:pStyle w:val="Paragrafoelenco"/>
+        <w:pStyle w:val="ListParagraph"/>
         <w:numPr>
           <w:ilvl w:val="0"/>
           <w:numId w:val="1"/>
@@ -3992,7 +3932,7 @@
     </w:p>
     <w:p>
       <w:pPr>
-        <w:pStyle w:val="Paragrafoelenco"/>
+        <w:pStyle w:val="ListParagraph"/>
         <w:numPr>
           <w:ilvl w:val="0"/>
           <w:numId w:val="1"/>
@@ -4083,7 +4023,7 @@
     </w:p>
     <w:p>
       <w:pPr>
-        <w:pStyle w:val="Paragrafoelenco"/>
+        <w:pStyle w:val="ListParagraph"/>
         <w:numPr>
           <w:ilvl w:val="0"/>
           <w:numId w:val="9"/>
@@ -4148,7 +4088,7 @@
     </w:p>
     <w:p>
       <w:pPr>
-        <w:pStyle w:val="Paragrafoelenco"/>
+        <w:pStyle w:val="ListParagraph"/>
         <w:numPr>
           <w:ilvl w:val="0"/>
           <w:numId w:val="9"/>
@@ -4196,7 +4136,7 @@
     </w:p>
     <w:p>
       <w:pPr>
-        <w:pStyle w:val="Paragrafoelenco"/>
+        <w:pStyle w:val="ListParagraph"/>
         <w:numPr>
           <w:ilvl w:val="0"/>
           <w:numId w:val="9"/>
@@ -4243,7 +4183,7 @@
     </w:p>
     <w:p>
       <w:pPr>
-        <w:pStyle w:val="Paragrafoelenco"/>
+        <w:pStyle w:val="ListParagraph"/>
         <w:numPr>
           <w:ilvl w:val="0"/>
           <w:numId w:val="9"/>
@@ -4290,7 +4230,7 @@
     </w:p>
     <w:p>
       <w:pPr>
-        <w:pStyle w:val="Paragrafoelenco"/>
+        <w:pStyle w:val="ListParagraph"/>
         <w:numPr>
           <w:ilvl w:val="0"/>
           <w:numId w:val="9"/>
@@ -4337,7 +4277,7 @@
     </w:p>
     <w:p>
       <w:pPr>
-        <w:pStyle w:val="Paragrafoelenco"/>
+        <w:pStyle w:val="ListParagraph"/>
         <w:numPr>
           <w:ilvl w:val="0"/>
           <w:numId w:val="9"/>
@@ -4384,7 +4324,7 @@
     </w:p>
     <w:p>
       <w:pPr>
-        <w:pStyle w:val="Paragrafoelenco"/>
+        <w:pStyle w:val="ListParagraph"/>
         <w:numPr>
           <w:ilvl w:val="0"/>
           <w:numId w:val="9"/>
@@ -4439,7 +4379,7 @@
     </w:p>
     <w:p>
       <w:pPr>
-        <w:pStyle w:val="Paragrafoelenco"/>
+        <w:pStyle w:val="ListParagraph"/>
         <w:numPr>
           <w:ilvl w:val="0"/>
           <w:numId w:val="9"/>
@@ -4497,7 +4437,7 @@
     </w:p>
     <w:p>
       <w:pPr>
-        <w:pStyle w:val="Titolo2"/>
+        <w:pStyle w:val="Heading2"/>
         <w:numPr>
           <w:ilvl w:val="1"/>
           <w:numId w:val="4"/>
@@ -4549,7 +4489,7 @@
     </w:p>
     <w:p>
       <w:pPr>
-        <w:pStyle w:val="Paragrafoelenco"/>
+        <w:pStyle w:val="ListParagraph"/>
         <w:numPr>
           <w:ilvl w:val="0"/>
           <w:numId w:val="7"/>
@@ -4584,7 +4524,7 @@
     </w:p>
     <w:p>
       <w:pPr>
-        <w:pStyle w:val="Paragrafoelenco"/>
+        <w:pStyle w:val="ListParagraph"/>
         <w:numPr>
           <w:ilvl w:val="0"/>
           <w:numId w:val="7"/>
@@ -4619,7 +4559,7 @@
     </w:p>
     <w:p>
       <w:pPr>
-        <w:pStyle w:val="Paragrafoelenco"/>
+        <w:pStyle w:val="ListParagraph"/>
         <w:numPr>
           <w:ilvl w:val="0"/>
           <w:numId w:val="7"/>
@@ -4645,7 +4585,7 @@
     </w:p>
     <w:p>
       <w:pPr>
-        <w:pStyle w:val="Paragrafoelenco"/>
+        <w:pStyle w:val="ListParagraph"/>
         <w:numPr>
           <w:ilvl w:val="0"/>
           <w:numId w:val="7"/>
@@ -4671,7 +4611,7 @@
     </w:p>
     <w:p>
       <w:pPr>
-        <w:pStyle w:val="Paragrafoelenco"/>
+        <w:pStyle w:val="ListParagraph"/>
         <w:numPr>
           <w:ilvl w:val="0"/>
           <w:numId w:val="7"/>
@@ -4706,7 +4646,7 @@
     </w:p>
     <w:p>
       <w:pPr>
-        <w:pStyle w:val="Paragrafoelenco"/>
+        <w:pStyle w:val="ListParagraph"/>
         <w:numPr>
           <w:ilvl w:val="0"/>
           <w:numId w:val="7"/>
@@ -4776,7 +4716,7 @@
     </w:p>
     <w:p>
       <w:pPr>
-        <w:pStyle w:val="Titolo1"/>
+        <w:pStyle w:val="Heading1"/>
         <w:numPr>
           <w:ilvl w:val="0"/>
           <w:numId w:val="3"/>
@@ -4803,7 +4743,7 @@
     </w:p>
     <w:p>
       <w:pPr>
-        <w:pStyle w:val="Titolo2"/>
+        <w:pStyle w:val="Heading2"/>
         <w:numPr>
           <w:ilvl w:val="1"/>
           <w:numId w:val="5"/>
@@ -4869,7 +4809,7 @@
     </w:p>
     <w:p>
       <w:pPr>
-        <w:pStyle w:val="Paragrafoelenco"/>
+        <w:pStyle w:val="ListParagraph"/>
         <w:numPr>
           <w:ilvl w:val="0"/>
           <w:numId w:val="1"/>
@@ -4968,7 +4908,7 @@
     </w:p>
     <w:p>
       <w:pPr>
-        <w:pStyle w:val="Paragrafoelenco"/>
+        <w:pStyle w:val="ListParagraph"/>
         <w:numPr>
           <w:ilvl w:val="0"/>
           <w:numId w:val="1"/>
@@ -5079,7 +5019,7 @@
     </w:p>
     <w:p>
       <w:pPr>
-        <w:pStyle w:val="Titolo2"/>
+        <w:pStyle w:val="Heading2"/>
         <w:numPr>
           <w:ilvl w:val="1"/>
           <w:numId w:val="5"/>
@@ -5293,7 +5233,7 @@
     </w:p>
     <w:p>
       <w:pPr>
-        <w:pStyle w:val="Paragrafoelenco"/>
+        <w:pStyle w:val="ListParagraph"/>
         <w:numPr>
           <w:ilvl w:val="0"/>
           <w:numId w:val="1"/>
@@ -5329,7 +5269,7 @@
     </w:p>
     <w:p>
       <w:pPr>
-        <w:pStyle w:val="Paragrafoelenco"/>
+        <w:pStyle w:val="ListParagraph"/>
         <w:numPr>
           <w:ilvl w:val="0"/>
           <w:numId w:val="1"/>
@@ -5365,7 +5305,7 @@
     </w:p>
     <w:p>
       <w:pPr>
-        <w:pStyle w:val="Paragrafoelenco"/>
+        <w:pStyle w:val="ListParagraph"/>
         <w:numPr>
           <w:ilvl w:val="0"/>
           <w:numId w:val="1"/>
@@ -5392,7 +5332,7 @@
     </w:p>
     <w:p>
       <w:pPr>
-        <w:pStyle w:val="Paragrafoelenco"/>
+        <w:pStyle w:val="ListParagraph"/>
         <w:numPr>
           <w:ilvl w:val="0"/>
           <w:numId w:val="1"/>
@@ -5419,7 +5359,7 @@
     </w:p>
     <w:p>
       <w:pPr>
-        <w:pStyle w:val="Paragrafoelenco"/>
+        <w:pStyle w:val="ListParagraph"/>
         <w:numPr>
           <w:ilvl w:val="0"/>
           <w:numId w:val="1"/>
@@ -5912,7 +5852,7 @@
     </w:p>
     <w:p>
       <w:pPr>
-        <w:pStyle w:val="Titolo2"/>
+        <w:pStyle w:val="Heading2"/>
         <w:numPr>
           <w:ilvl w:val="1"/>
           <w:numId w:val="5"/>
@@ -5956,20 +5896,48 @@
         </w:rPr>
         <w:t xml:space="preserve">Following the “called by” concept, we defined a component hierarchy having the data components at the bottom, DAO components on a higher level, the controllers upon them and finally the mobile application. The figure in </w:t>
       </w:r>
-      <w:hyperlink w:anchor="_Sequence_of_Component/Function" w:history="1">
-        <w:r>
-          <w:rPr>
-            <w:rStyle w:val="Collegamentoipertestuale"/>
-            <w:b/>
-            <w:i/>
-            <w:color w:val="000000" w:themeColor="text1"/>
-            <w:sz w:val="22"/>
-            <w:u w:val="none"/>
-            <w:lang w:val="en-GB"/>
-          </w:rPr>
-          <w:t>$2.4</w:t>
-        </w:r>
-      </w:hyperlink>
+      <w:r>
+        <w:fldChar w:fldCharType="begin"/>
+      </w:r>
+      <w:r>
+        <w:rPr>
+          <w:lang w:val="en-US"/>
+        </w:rPr>
+        <w:instrText xml:space="preserve"> HYPERLINK \l "_Sequence_of_Compon</w:instrText>
+      </w:r>
+      <w:r>
+        <w:rPr>
+          <w:lang w:val="en-US"/>
+        </w:rPr>
+        <w:instrText xml:space="preserve">ent/Function" </w:instrText>
+      </w:r>
+      <w:r>
+        <w:fldChar w:fldCharType="separate"/>
+      </w:r>
+      <w:r>
+        <w:rPr>
+          <w:rStyle w:val="Hyperlink"/>
+          <w:b/>
+          <w:i/>
+          <w:color w:val="000000" w:themeColor="text1"/>
+          <w:sz w:val="22"/>
+          <w:u w:val="none"/>
+          <w:lang w:val="en-GB"/>
+        </w:rPr>
+        <w:t>$2.4</w:t>
+      </w:r>
+      <w:r>
+        <w:rPr>
+          <w:rStyle w:val="Hyperlink"/>
+          <w:b/>
+          <w:i/>
+          <w:color w:val="000000" w:themeColor="text1"/>
+          <w:sz w:val="22"/>
+          <w:u w:val="none"/>
+          <w:lang w:val="en-GB"/>
+        </w:rPr>
+        <w:fldChar w:fldCharType="end"/>
+      </w:r>
       <w:r>
         <w:rPr>
           <w:sz w:val="22"/>
@@ -6091,7 +6059,7 @@
       <w:hyperlink w:anchor="_Program_Stubs_and" w:history="1">
         <w:r>
           <w:rPr>
-            <w:rStyle w:val="Collegamentoipertestuale"/>
+            <w:rStyle w:val="Hyperlink"/>
             <w:b/>
             <w:i/>
             <w:color w:val="000000" w:themeColor="text1"/>
@@ -6116,12 +6084,21 @@
         </w:rPr>
         <w:t xml:space="preserve"> for the case in which a component is ready to be tested and its direct parent </w:t>
       </w:r>
-      <w:r>
-        <w:rPr>
-          <w:sz w:val="22"/>
-          <w:lang w:val="en-GB"/>
-        </w:rPr>
-        <w:t>is not completely written yet</w:t>
+      <w:proofErr w:type="gramStart"/>
+      <w:r>
+        <w:rPr>
+          <w:sz w:val="22"/>
+          <w:lang w:val="en-GB"/>
+        </w:rPr>
+        <w:t>is not completely written</w:t>
+      </w:r>
+      <w:proofErr w:type="gramEnd"/>
+      <w:r>
+        <w:rPr>
+          <w:sz w:val="22"/>
+          <w:lang w:val="en-GB"/>
+        </w:rPr>
+        <w:t xml:space="preserve"> yet</w:t>
       </w:r>
       <w:r>
         <w:rPr>
@@ -6133,7 +6110,7 @@
     </w:p>
     <w:p>
       <w:pPr>
-        <w:pStyle w:val="Titolo2"/>
+        <w:pStyle w:val="Heading2"/>
         <w:numPr>
           <w:ilvl w:val="1"/>
           <w:numId w:val="5"/>
@@ -6247,7 +6224,7 @@
     </w:p>
     <w:tbl>
       <w:tblPr>
-        <w:tblStyle w:val="Grigliatabella"/>
+        <w:tblStyle w:val="TableGrid"/>
         <w:tblW w:w="6946" w:type="dxa"/>
         <w:tblBorders>
           <w:top w:val="none" w:sz="0" w:space="0" w:color="auto"/>
@@ -7720,7 +7697,7 @@
     </w:p>
     <w:p>
       <w:pPr>
-        <w:pStyle w:val="Titolo1"/>
+        <w:pStyle w:val="Heading1"/>
         <w:numPr>
           <w:ilvl w:val="0"/>
           <w:numId w:val="5"/>
@@ -7772,7 +7749,7 @@
     </w:p>
     <w:p>
       <w:pPr>
-        <w:pStyle w:val="Titolo2"/>
+        <w:pStyle w:val="Heading2"/>
         <w:numPr>
           <w:ilvl w:val="1"/>
           <w:numId w:val="5"/>
@@ -7802,7 +7779,7 @@
     </w:p>
     <w:tbl>
       <w:tblPr>
-        <w:tblStyle w:val="Grigliatabella"/>
+        <w:tblStyle w:val="TableGrid"/>
         <w:tblW w:w="6946" w:type="dxa"/>
         <w:tblBorders>
           <w:top w:val="single" w:sz="12" w:space="0" w:color="auto"/>
@@ -8180,7 +8157,7 @@
     </w:p>
     <w:p>
       <w:pPr>
-        <w:pStyle w:val="Titolo2"/>
+        <w:pStyle w:val="Heading2"/>
         <w:numPr>
           <w:ilvl w:val="1"/>
           <w:numId w:val="5"/>
@@ -8209,7 +8186,7 @@
     </w:p>
     <w:tbl>
       <w:tblPr>
-        <w:tblStyle w:val="Grigliatabella"/>
+        <w:tblStyle w:val="TableGrid"/>
         <w:tblW w:w="6946" w:type="dxa"/>
         <w:tblBorders>
           <w:top w:val="single" w:sz="12" w:space="0" w:color="auto"/>
@@ -8580,7 +8557,7 @@
     </w:p>
     <w:p>
       <w:pPr>
-        <w:pStyle w:val="Titolo2"/>
+        <w:pStyle w:val="Heading2"/>
         <w:numPr>
           <w:ilvl w:val="1"/>
           <w:numId w:val="5"/>
@@ -8609,7 +8586,7 @@
     </w:p>
     <w:tbl>
       <w:tblPr>
-        <w:tblStyle w:val="Grigliatabella"/>
+        <w:tblStyle w:val="TableGrid"/>
         <w:tblW w:w="6946" w:type="dxa"/>
         <w:tblBorders>
           <w:top w:val="single" w:sz="12" w:space="0" w:color="auto"/>
@@ -8983,7 +8960,7 @@
     </w:p>
     <w:p>
       <w:pPr>
-        <w:pStyle w:val="Titolo2"/>
+        <w:pStyle w:val="Heading2"/>
         <w:numPr>
           <w:ilvl w:val="1"/>
           <w:numId w:val="5"/>
@@ -9012,7 +8989,7 @@
     </w:p>
     <w:tbl>
       <w:tblPr>
-        <w:tblStyle w:val="Grigliatabella"/>
+        <w:tblStyle w:val="TableGrid"/>
         <w:tblW w:w="6946" w:type="dxa"/>
         <w:tblBorders>
           <w:top w:val="single" w:sz="12" w:space="0" w:color="auto"/>
@@ -9373,7 +9350,7 @@
     </w:p>
     <w:tbl>
       <w:tblPr>
-        <w:tblStyle w:val="Grigliatabella"/>
+        <w:tblStyle w:val="TableGrid"/>
         <w:tblW w:w="6946" w:type="dxa"/>
         <w:tblBorders>
           <w:top w:val="single" w:sz="12" w:space="0" w:color="auto"/>
@@ -9769,7 +9746,7 @@
     </w:p>
     <w:p>
       <w:pPr>
-        <w:pStyle w:val="Titolo2"/>
+        <w:pStyle w:val="Heading2"/>
         <w:numPr>
           <w:ilvl w:val="1"/>
           <w:numId w:val="5"/>
@@ -9799,7 +9776,7 @@
     </w:p>
     <w:tbl>
       <w:tblPr>
-        <w:tblStyle w:val="Grigliatabella"/>
+        <w:tblStyle w:val="TableGrid"/>
         <w:tblW w:w="6946" w:type="dxa"/>
         <w:tblBorders>
           <w:top w:val="single" w:sz="12" w:space="0" w:color="auto"/>
@@ -10162,7 +10139,7 @@
     </w:p>
     <w:tbl>
       <w:tblPr>
-        <w:tblStyle w:val="Grigliatabella"/>
+        <w:tblStyle w:val="TableGrid"/>
         <w:tblW w:w="6946" w:type="dxa"/>
         <w:tblBorders>
           <w:top w:val="single" w:sz="12" w:space="0" w:color="auto"/>
@@ -10565,7 +10542,7 @@
     </w:p>
     <w:p>
       <w:pPr>
-        <w:pStyle w:val="Titolo2"/>
+        <w:pStyle w:val="Heading2"/>
         <w:numPr>
           <w:ilvl w:val="1"/>
           <w:numId w:val="5"/>
@@ -10594,7 +10571,7 @@
     </w:p>
     <w:tbl>
       <w:tblPr>
-        <w:tblStyle w:val="Grigliatabella"/>
+        <w:tblStyle w:val="TableGrid"/>
         <w:tblW w:w="6946" w:type="dxa"/>
         <w:tblBorders>
           <w:top w:val="single" w:sz="12" w:space="0" w:color="auto"/>
@@ -10982,7 +10959,7 @@
     </w:p>
     <w:tbl>
       <w:tblPr>
-        <w:tblStyle w:val="Grigliatabella"/>
+        <w:tblStyle w:val="TableGrid"/>
         <w:tblW w:w="6946" w:type="dxa"/>
         <w:tblBorders>
           <w:top w:val="single" w:sz="12" w:space="0" w:color="auto"/>
@@ -11368,7 +11345,7 @@
     </w:p>
     <w:p>
       <w:pPr>
-        <w:pStyle w:val="Titolo2"/>
+        <w:pStyle w:val="Heading2"/>
         <w:numPr>
           <w:ilvl w:val="1"/>
           <w:numId w:val="5"/>
@@ -11397,7 +11374,7 @@
     </w:p>
     <w:tbl>
       <w:tblPr>
-        <w:tblStyle w:val="Grigliatabella"/>
+        <w:tblStyle w:val="TableGrid"/>
         <w:tblW w:w="6946" w:type="dxa"/>
         <w:tblBorders>
           <w:top w:val="single" w:sz="12" w:space="0" w:color="auto"/>
@@ -11723,7 +11700,7 @@
           </w:p>
           <w:p>
             <w:pPr>
-              <w:pStyle w:val="Paragrafoelenco"/>
+              <w:pStyle w:val="ListParagraph"/>
               <w:numPr>
                 <w:ilvl w:val="0"/>
                 <w:numId w:val="26"/>
@@ -11755,7 +11732,7 @@
           </w:p>
           <w:p>
             <w:pPr>
-              <w:pStyle w:val="Paragrafoelenco"/>
+              <w:pStyle w:val="ListParagraph"/>
               <w:numPr>
                 <w:ilvl w:val="0"/>
                 <w:numId w:val="26"/>
@@ -11779,7 +11756,7 @@
           </w:p>
           <w:p>
             <w:pPr>
-              <w:pStyle w:val="Paragrafoelenco"/>
+              <w:pStyle w:val="ListParagraph"/>
               <w:numPr>
                 <w:ilvl w:val="0"/>
                 <w:numId w:val="26"/>
@@ -11893,7 +11870,7 @@
     </w:p>
     <w:p>
       <w:pPr>
-        <w:pStyle w:val="Titolo2"/>
+        <w:pStyle w:val="Heading2"/>
         <w:numPr>
           <w:ilvl w:val="1"/>
           <w:numId w:val="5"/>
@@ -11923,7 +11900,7 @@
     </w:p>
     <w:tbl>
       <w:tblPr>
-        <w:tblStyle w:val="Grigliatabella"/>
+        <w:tblStyle w:val="TableGrid"/>
         <w:tblW w:w="6946" w:type="dxa"/>
         <w:tblBorders>
           <w:top w:val="single" w:sz="12" w:space="0" w:color="auto"/>
@@ -12254,7 +12231,7 @@
           </w:p>
           <w:p>
             <w:pPr>
-              <w:pStyle w:val="Paragrafoelenco"/>
+              <w:pStyle w:val="ListParagraph"/>
               <w:numPr>
                 <w:ilvl w:val="0"/>
                 <w:numId w:val="26"/>
@@ -12286,7 +12263,7 @@
           </w:p>
           <w:p>
             <w:pPr>
-              <w:pStyle w:val="Paragrafoelenco"/>
+              <w:pStyle w:val="ListParagraph"/>
               <w:numPr>
                 <w:ilvl w:val="0"/>
                 <w:numId w:val="26"/>
@@ -12326,7 +12303,7 @@
           </w:p>
           <w:p>
             <w:pPr>
-              <w:pStyle w:val="Paragrafoelenco"/>
+              <w:pStyle w:val="ListParagraph"/>
               <w:numPr>
                 <w:ilvl w:val="0"/>
                 <w:numId w:val="26"/>
@@ -12431,7 +12408,7 @@
     </w:p>
     <w:tbl>
       <w:tblPr>
-        <w:tblStyle w:val="Grigliatabella"/>
+        <w:tblStyle w:val="TableGrid"/>
         <w:tblW w:w="6946" w:type="dxa"/>
         <w:tblBorders>
           <w:top w:val="single" w:sz="12" w:space="0" w:color="auto"/>
@@ -12768,7 +12745,7 @@
           </w:p>
           <w:p>
             <w:pPr>
-              <w:pStyle w:val="Paragrafoelenco"/>
+              <w:pStyle w:val="ListParagraph"/>
               <w:numPr>
                 <w:ilvl w:val="0"/>
                 <w:numId w:val="26"/>
@@ -12800,7 +12777,7 @@
           </w:p>
           <w:p>
             <w:pPr>
-              <w:pStyle w:val="Paragrafoelenco"/>
+              <w:pStyle w:val="ListParagraph"/>
               <w:numPr>
                 <w:ilvl w:val="0"/>
                 <w:numId w:val="26"/>
@@ -12905,7 +12882,7 @@
     </w:p>
     <w:tbl>
       <w:tblPr>
-        <w:tblStyle w:val="Grigliatabella"/>
+        <w:tblStyle w:val="TableGrid"/>
         <w:tblW w:w="6946" w:type="dxa"/>
         <w:tblBorders>
           <w:top w:val="single" w:sz="12" w:space="0" w:color="auto"/>
@@ -13321,7 +13298,7 @@
     </w:p>
     <w:p>
       <w:pPr>
-        <w:pStyle w:val="Titolo2"/>
+        <w:pStyle w:val="Heading2"/>
         <w:numPr>
           <w:ilvl w:val="1"/>
           <w:numId w:val="5"/>
@@ -13350,7 +13327,7 @@
     </w:p>
     <w:tbl>
       <w:tblPr>
-        <w:tblStyle w:val="Grigliatabella"/>
+        <w:tblStyle w:val="TableGrid"/>
         <w:tblW w:w="6946" w:type="dxa"/>
         <w:tblBorders>
           <w:top w:val="single" w:sz="12" w:space="0" w:color="auto"/>
@@ -13757,7 +13734,7 @@
     </w:p>
     <w:tbl>
       <w:tblPr>
-        <w:tblStyle w:val="Grigliatabella"/>
+        <w:tblStyle w:val="TableGrid"/>
         <w:tblW w:w="6946" w:type="dxa"/>
         <w:tblBorders>
           <w:top w:val="single" w:sz="12" w:space="0" w:color="auto"/>
@@ -14163,7 +14140,7 @@
     </w:p>
     <w:tbl>
       <w:tblPr>
-        <w:tblStyle w:val="Grigliatabella"/>
+        <w:tblStyle w:val="TableGrid"/>
         <w:tblW w:w="6946" w:type="dxa"/>
         <w:tblBorders>
           <w:top w:val="single" w:sz="12" w:space="0" w:color="auto"/>
@@ -14499,7 +14476,7 @@
           </w:p>
           <w:p>
             <w:pPr>
-              <w:pStyle w:val="Paragrafoelenco"/>
+              <w:pStyle w:val="ListParagraph"/>
               <w:numPr>
                 <w:ilvl w:val="0"/>
                 <w:numId w:val="26"/>
@@ -14531,7 +14508,7 @@
           </w:p>
           <w:p>
             <w:pPr>
-              <w:pStyle w:val="Paragrafoelenco"/>
+              <w:pStyle w:val="ListParagraph"/>
               <w:numPr>
                 <w:ilvl w:val="0"/>
                 <w:numId w:val="26"/>
@@ -14635,7 +14612,7 @@
     </w:p>
     <w:tbl>
       <w:tblPr>
-        <w:tblStyle w:val="Grigliatabella"/>
+        <w:tblStyle w:val="TableGrid"/>
         <w:tblW w:w="6946" w:type="dxa"/>
         <w:tblBorders>
           <w:top w:val="single" w:sz="12" w:space="0" w:color="auto"/>
@@ -14970,7 +14947,7 @@
           </w:p>
           <w:p>
             <w:pPr>
-              <w:pStyle w:val="Paragrafoelenco"/>
+              <w:pStyle w:val="ListParagraph"/>
               <w:numPr>
                 <w:ilvl w:val="0"/>
                 <w:numId w:val="26"/>
@@ -15002,7 +14979,7 @@
           </w:p>
           <w:p>
             <w:pPr>
-              <w:pStyle w:val="Paragrafoelenco"/>
+              <w:pStyle w:val="ListParagraph"/>
               <w:numPr>
                 <w:ilvl w:val="0"/>
                 <w:numId w:val="26"/>
@@ -15026,7 +15003,7 @@
           </w:p>
           <w:p>
             <w:pPr>
-              <w:pStyle w:val="Paragrafoelenco"/>
+              <w:pStyle w:val="ListParagraph"/>
               <w:numPr>
                 <w:ilvl w:val="0"/>
                 <w:numId w:val="26"/>
@@ -15164,7 +15141,7 @@
     </w:p>
     <w:p>
       <w:pPr>
-        <w:pStyle w:val="Titolo2"/>
+        <w:pStyle w:val="Heading2"/>
         <w:numPr>
           <w:ilvl w:val="1"/>
           <w:numId w:val="5"/>
@@ -15193,7 +15170,7 @@
     </w:p>
     <w:tbl>
       <w:tblPr>
-        <w:tblStyle w:val="Grigliatabella"/>
+        <w:tblStyle w:val="TableGrid"/>
         <w:tblW w:w="6946" w:type="dxa"/>
         <w:tblBorders>
           <w:top w:val="single" w:sz="12" w:space="0" w:color="auto"/>
@@ -15534,7 +15511,7 @@
           </w:p>
           <w:p>
             <w:pPr>
-              <w:pStyle w:val="Paragrafoelenco"/>
+              <w:pStyle w:val="ListParagraph"/>
               <w:numPr>
                 <w:ilvl w:val="0"/>
                 <w:numId w:val="26"/>
@@ -15558,7 +15535,7 @@
           </w:p>
           <w:p>
             <w:pPr>
-              <w:pStyle w:val="Paragrafoelenco"/>
+              <w:pStyle w:val="ListParagraph"/>
               <w:numPr>
                 <w:ilvl w:val="0"/>
                 <w:numId w:val="26"/>
@@ -15606,7 +15583,7 @@
           </w:p>
           <w:p>
             <w:pPr>
-              <w:pStyle w:val="Paragrafoelenco"/>
+              <w:pStyle w:val="ListParagraph"/>
               <w:numPr>
                 <w:ilvl w:val="0"/>
                 <w:numId w:val="26"/>
@@ -15638,7 +15615,7 @@
           </w:p>
           <w:p>
             <w:pPr>
-              <w:pStyle w:val="Paragrafoelenco"/>
+              <w:pStyle w:val="ListParagraph"/>
               <w:numPr>
                 <w:ilvl w:val="0"/>
                 <w:numId w:val="26"/>
@@ -15783,7 +15760,7 @@
     </w:p>
     <w:p>
       <w:pPr>
-        <w:pStyle w:val="Titolo2"/>
+        <w:pStyle w:val="Heading2"/>
         <w:numPr>
           <w:ilvl w:val="1"/>
           <w:numId w:val="5"/>
@@ -15812,7 +15789,7 @@
     </w:p>
     <w:tbl>
       <w:tblPr>
-        <w:tblStyle w:val="Grigliatabella"/>
+        <w:tblStyle w:val="TableGrid"/>
         <w:tblW w:w="6946" w:type="dxa"/>
         <w:tblBorders>
           <w:top w:val="single" w:sz="12" w:space="0" w:color="auto"/>
@@ -16146,7 +16123,7 @@
           </w:p>
           <w:p>
             <w:pPr>
-              <w:pStyle w:val="Paragrafoelenco"/>
+              <w:pStyle w:val="ListParagraph"/>
               <w:numPr>
                 <w:ilvl w:val="0"/>
                 <w:numId w:val="26"/>
@@ -16194,7 +16171,7 @@
           </w:p>
           <w:p>
             <w:pPr>
-              <w:pStyle w:val="Paragrafoelenco"/>
+              <w:pStyle w:val="ListParagraph"/>
               <w:numPr>
                 <w:ilvl w:val="0"/>
                 <w:numId w:val="26"/>
@@ -16226,7 +16203,7 @@
           </w:p>
           <w:p>
             <w:pPr>
-              <w:pStyle w:val="Paragrafoelenco"/>
+              <w:pStyle w:val="ListParagraph"/>
               <w:numPr>
                 <w:ilvl w:val="0"/>
                 <w:numId w:val="26"/>
@@ -16390,7 +16367,7 @@
     </w:p>
     <w:p>
       <w:pPr>
-        <w:pStyle w:val="Titolo1"/>
+        <w:pStyle w:val="Heading1"/>
         <w:numPr>
           <w:ilvl w:val="0"/>
           <w:numId w:val="5"/>
@@ -16417,7 +16394,7 @@
     </w:p>
     <w:p>
       <w:pPr>
-        <w:pStyle w:val="Titolo2"/>
+        <w:pStyle w:val="Heading2"/>
         <w:numPr>
           <w:ilvl w:val="1"/>
           <w:numId w:val="5"/>
@@ -16452,67 +16429,81 @@
     </w:p>
     <w:p>
       <w:pPr>
-        <w:spacing w:after="120"/>
-        <w:rPr>
-          <w:sz w:val="22"/>
-          <w:lang w:val="en-GB"/>
-        </w:rPr>
-      </w:pPr>
-      <w:r>
-        <w:rPr>
-          <w:sz w:val="22"/>
-          <w:highlight w:val="yellow"/>
-          <w:lang w:val="en-GB"/>
-        </w:rPr>
-        <w:t>The interface of the mobile app</w:t>
-      </w:r>
-      <w:r>
-        <w:rPr>
-          <w:sz w:val="22"/>
-          <w:highlight w:val="yellow"/>
-          <w:lang w:val="en-GB"/>
-        </w:rPr>
-        <w:t>lications</w:t>
-      </w:r>
-      <w:r>
-        <w:rPr>
-          <w:sz w:val="22"/>
-          <w:highlight w:val="yellow"/>
-          <w:lang w:val="en-GB"/>
-        </w:rPr>
-        <w:t xml:space="preserve"> has already been presented on the RASD, </w:t>
-      </w:r>
-      <w:r>
-        <w:rPr>
-          <w:sz w:val="22"/>
-          <w:highlight w:val="yellow"/>
-          <w:lang w:val="en-GB"/>
-        </w:rPr>
-        <w:t xml:space="preserve">but we wish to </w:t>
-      </w:r>
-      <w:r>
-        <w:rPr>
-          <w:sz w:val="22"/>
-          <w:highlight w:val="yellow"/>
-          <w:lang w:val="en-GB"/>
-        </w:rPr>
-        <w:t>add some other screens that we decided to add.</w:t>
-      </w:r>
-    </w:p>
-    <w:p>
-      <w:pPr>
         <w:spacing w:after="160" w:line="259" w:lineRule="auto"/>
         <w:ind w:left="0" w:right="0" w:firstLine="0"/>
         <w:jc w:val="left"/>
         <w:rPr>
           <w:sz w:val="22"/>
-          <w:lang w:val="en-GB"/>
-        </w:rPr>
-      </w:pPr>
+        </w:rPr>
+      </w:pPr>
+      <w:r>
+        <w:rPr>
+          <w:sz w:val="22"/>
+          <w:lang w:val="en-GB"/>
+        </w:rPr>
+        <w:t xml:space="preserve">For supporting </w:t>
+      </w:r>
+      <w:r>
+        <w:rPr>
+          <w:sz w:val="22"/>
+          <w:lang w:val="en-GB"/>
+        </w:rPr>
+        <w:t xml:space="preserve">and automatize </w:t>
+      </w:r>
+      <w:r>
+        <w:rPr>
+          <w:sz w:val="22"/>
+          <w:lang w:val="en-GB"/>
+        </w:rPr>
+        <w:t>Integration Test</w:t>
+      </w:r>
+      <w:r>
+        <w:rPr>
+          <w:sz w:val="22"/>
+          <w:lang w:val="en-GB"/>
+        </w:rPr>
+        <w:t>s</w:t>
+      </w:r>
+      <w:r>
+        <w:rPr>
+          <w:sz w:val="22"/>
+          <w:lang w:val="en-GB"/>
+        </w:rPr>
+        <w:t xml:space="preserve"> we will use </w:t>
+      </w:r>
+      <w:proofErr w:type="gramStart"/>
+      <w:r>
+        <w:rPr>
+          <w:sz w:val="22"/>
+          <w:lang w:val="en-GB"/>
+        </w:rPr>
+        <w:t>2</w:t>
+      </w:r>
+      <w:proofErr w:type="gramEnd"/>
+      <w:r>
+        <w:rPr>
+          <w:sz w:val="22"/>
+          <w:lang w:val="en-GB"/>
+        </w:rPr>
+        <w:t xml:space="preserve"> testing tools: [performing test in a more efficient way] Realistic environment.</w:t>
+      </w:r>
+      <w:r>
+        <w:rPr>
+          <w:sz w:val="22"/>
+          <w:lang w:val="en-GB"/>
+        </w:rPr>
+        <w:t xml:space="preserve"> </w:t>
+      </w:r>
+      <w:r>
+        <w:rPr>
+          <w:sz w:val="22"/>
+        </w:rPr>
+        <w:t>Simple. Integrated with junit. Gli integration test con cosa si scrivono?</w:t>
+      </w:r>
     </w:p>
     <w:p>
       <w:pPr>
-        <w:pStyle w:val="Titolo2"/>
+        <w:pStyle w:val="Heading2"/>
         <w:numPr>
           <w:ilvl w:val="1"/>
           <w:numId w:val="5"/>
@@ -16529,7 +16520,6 @@
           <w:rFonts w:asciiTheme="minorHAnsi" w:hAnsiTheme="minorHAnsi" w:cstheme="minorHAnsi"/>
           <w:sz w:val="28"/>
           <w:szCs w:val="20"/>
-          <w:lang w:val="en-GB"/>
         </w:rPr>
         <w:t xml:space="preserve"> </w:t>
       </w:r>
@@ -16556,18 +16546,25 @@
       <w:r>
         <w:rPr>
           <w:sz w:val="22"/>
-          <w:highlight w:val="yellow"/>
-          <w:lang w:val="en-GB"/>
-        </w:rPr>
-        <w:t xml:space="preserve">The diagram shows how user actions are performed and the sequence of the </w:t>
-      </w:r>
-      <w:r>
-        <w:rPr>
-          <w:sz w:val="22"/>
-          <w:highlight w:val="yellow"/>
-          <w:lang w:val="en-GB"/>
-        </w:rPr>
-        <w:t>navigation between the screens.</w:t>
+          <w:lang w:val="en-GB"/>
+        </w:rPr>
+        <w:t xml:space="preserve">We have already discussed the fact that our system </w:t>
+      </w:r>
+      <w:proofErr w:type="gramStart"/>
+      <w:r>
+        <w:rPr>
+          <w:sz w:val="22"/>
+          <w:lang w:val="en-GB"/>
+        </w:rPr>
+        <w:t>is based</w:t>
+      </w:r>
+      <w:proofErr w:type="gramEnd"/>
+      <w:r>
+        <w:rPr>
+          <w:sz w:val="22"/>
+          <w:lang w:val="en-GB"/>
+        </w:rPr>
+        <w:t xml:space="preserve"> on a client-server architecture.</w:t>
       </w:r>
     </w:p>
     <w:p>
@@ -16578,6 +16575,111 @@
           <w:lang w:val="en-GB"/>
         </w:rPr>
       </w:pPr>
+      <w:r>
+        <w:rPr>
+          <w:sz w:val="22"/>
+          <w:lang w:val="en-GB"/>
+        </w:rPr>
+        <w:t xml:space="preserve">For testing the central application (consisting in the server side of the </w:t>
+      </w:r>
+      <w:proofErr w:type="gramStart"/>
+      <w:r>
+        <w:rPr>
+          <w:sz w:val="22"/>
+          <w:lang w:val="en-GB"/>
+        </w:rPr>
+        <w:t>system)</w:t>
+      </w:r>
+      <w:proofErr w:type="gramEnd"/>
+      <w:r>
+        <w:rPr>
+          <w:sz w:val="22"/>
+          <w:lang w:val="en-GB"/>
+        </w:rPr>
+        <w:t xml:space="preserve"> we will deploy it on a local machine explicitly made for working on integration tests and that we define as Testing Server.</w:t>
+      </w:r>
+    </w:p>
+    <w:p>
+      <w:pPr>
+        <w:spacing w:after="120"/>
+        <w:rPr>
+          <w:sz w:val="22"/>
+          <w:lang w:val="en-GB"/>
+        </w:rPr>
+      </w:pPr>
+      <w:r>
+        <w:rPr>
+          <w:sz w:val="22"/>
+          <w:lang w:val="en-GB"/>
+        </w:rPr>
+        <w:t xml:space="preserve">The client side consists of the two mobile applications developed for users and operators. The tests </w:t>
+      </w:r>
+      <w:proofErr w:type="gramStart"/>
+      <w:r>
+        <w:rPr>
+          <w:sz w:val="22"/>
+          <w:lang w:val="en-GB"/>
+        </w:rPr>
+        <w:t>will be made</w:t>
+      </w:r>
+      <w:proofErr w:type="gramEnd"/>
+      <w:r>
+        <w:rPr>
+          <w:sz w:val="22"/>
+          <w:lang w:val="en-GB"/>
+        </w:rPr>
+        <w:t xml:space="preserve"> using a set of different smartphones, based on the Android and iOS operating systems.</w:t>
+      </w:r>
+    </w:p>
+    <w:p>
+      <w:pPr>
+        <w:spacing w:after="120"/>
+        <w:rPr>
+          <w:sz w:val="22"/>
+          <w:lang w:val="en-GB"/>
+        </w:rPr>
+      </w:pPr>
+      <w:r>
+        <w:rPr>
+          <w:sz w:val="22"/>
+          <w:lang w:val="en-GB"/>
+        </w:rPr>
+        <w:t xml:space="preserve">On those devices, we will deploy the mobile applications and the set of tests </w:t>
+      </w:r>
+      <w:proofErr w:type="gramStart"/>
+      <w:r>
+        <w:rPr>
+          <w:sz w:val="22"/>
+          <w:lang w:val="en-GB"/>
+        </w:rPr>
+        <w:t>will be completely run</w:t>
+      </w:r>
+      <w:proofErr w:type="gramEnd"/>
+      <w:r>
+        <w:rPr>
+          <w:sz w:val="22"/>
+          <w:lang w:val="en-GB"/>
+        </w:rPr>
+        <w:t xml:space="preserve"> on all of them, by interacting with the Testing Server.</w:t>
+      </w:r>
+    </w:p>
+    <w:p>
+      <w:pPr>
+        <w:spacing w:after="120"/>
+        <w:rPr>
+          <w:sz w:val="22"/>
+          <w:lang w:val="en-GB"/>
+        </w:rPr>
+      </w:pPr>
+      <w:r>
+        <w:rPr>
+          <w:sz w:val="22"/>
+          <w:lang w:val="en-GB"/>
+        </w:rPr>
+        <w:t>We may consider devices with different versions of the operating system installed, to make sure that the application correctly runs on all of them.</w:t>
+      </w:r>
+      <w:bookmarkStart w:id="30" w:name="_GoBack"/>
+      <w:bookmarkEnd w:id="30"/>
     </w:p>
     <w:p>
       <w:pPr>
@@ -16599,7 +16701,7 @@
     </w:p>
     <w:p>
       <w:pPr>
-        <w:pStyle w:val="Titolo1"/>
+        <w:pStyle w:val="Heading1"/>
         <w:numPr>
           <w:ilvl w:val="0"/>
           <w:numId w:val="5"/>
@@ -16611,7 +16713,7 @@
           <w:lang w:val="en-GB"/>
         </w:rPr>
       </w:pPr>
-      <w:bookmarkStart w:id="30" w:name="_Toc472177903"/>
+      <w:bookmarkStart w:id="31" w:name="_Toc472177903"/>
       <w:r>
         <w:rPr>
           <w:rFonts w:asciiTheme="minorHAnsi" w:hAnsiTheme="minorHAnsi" w:cstheme="minorHAnsi"/>
@@ -16622,11 +16724,11 @@
         <w:lastRenderedPageBreak/>
         <w:t>Program Stubs and Test Data Required</w:t>
       </w:r>
-      <w:bookmarkEnd w:id="30"/>
+      <w:bookmarkEnd w:id="31"/>
     </w:p>
     <w:p>
       <w:pPr>
-        <w:pStyle w:val="Titolo2"/>
+        <w:pStyle w:val="Heading2"/>
         <w:numPr>
           <w:ilvl w:val="1"/>
           <w:numId w:val="5"/>
@@ -16638,8 +16740,8 @@
           <w:lang w:val="en-GB"/>
         </w:rPr>
       </w:pPr>
-      <w:bookmarkStart w:id="31" w:name="_Program_Stubs_and"/>
-      <w:bookmarkEnd w:id="31"/>
+      <w:bookmarkStart w:id="32" w:name="_Program_Stubs_and"/>
+      <w:bookmarkEnd w:id="32"/>
       <w:r>
         <w:rPr>
           <w:rFonts w:asciiTheme="minorHAnsi" w:hAnsiTheme="minorHAnsi" w:cstheme="minorHAnsi"/>
@@ -16649,7 +16751,7 @@
         </w:rPr>
         <w:t xml:space="preserve"> </w:t>
       </w:r>
-      <w:bookmarkStart w:id="32" w:name="_Toc472177904"/>
+      <w:bookmarkStart w:id="33" w:name="_Toc472177904"/>
       <w:r>
         <w:rPr>
           <w:rFonts w:asciiTheme="minorHAnsi" w:hAnsiTheme="minorHAnsi" w:cstheme="minorHAnsi"/>
@@ -16659,7 +16761,7 @@
         </w:rPr>
         <w:t>Program Stubs and Drivers</w:t>
       </w:r>
-      <w:bookmarkEnd w:id="32"/>
+      <w:bookmarkEnd w:id="33"/>
     </w:p>
     <w:p>
       <w:pPr>
@@ -16700,7 +16802,7 @@
     </w:p>
     <w:p>
       <w:pPr>
-        <w:pStyle w:val="Paragrafoelenco"/>
+        <w:pStyle w:val="ListParagraph"/>
         <w:numPr>
           <w:ilvl w:val="0"/>
           <w:numId w:val="1"/>
@@ -16903,7 +17005,7 @@
     </w:p>
     <w:p>
       <w:pPr>
-        <w:pStyle w:val="Paragrafoelenco"/>
+        <w:pStyle w:val="ListParagraph"/>
         <w:numPr>
           <w:ilvl w:val="0"/>
           <w:numId w:val="1"/>
@@ -17075,7 +17177,7 @@
     </w:p>
     <w:p>
       <w:pPr>
-        <w:pStyle w:val="Paragrafoelenco"/>
+        <w:pStyle w:val="ListParagraph"/>
         <w:numPr>
           <w:ilvl w:val="0"/>
           <w:numId w:val="1"/>
@@ -17218,7 +17320,7 @@
     </w:p>
     <w:p>
       <w:pPr>
-        <w:pStyle w:val="Paragrafoelenco"/>
+        <w:pStyle w:val="ListParagraph"/>
         <w:numPr>
           <w:ilvl w:val="0"/>
           <w:numId w:val="1"/>
@@ -17327,7 +17429,7 @@
     </w:p>
     <w:p>
       <w:pPr>
-        <w:pStyle w:val="Paragrafoelenco"/>
+        <w:pStyle w:val="ListParagraph"/>
         <w:numPr>
           <w:ilvl w:val="0"/>
           <w:numId w:val="1"/>
@@ -17469,7 +17571,7 @@
     </w:p>
     <w:p>
       <w:pPr>
-        <w:pStyle w:val="Paragrafoelenco"/>
+        <w:pStyle w:val="ListParagraph"/>
         <w:numPr>
           <w:ilvl w:val="0"/>
           <w:numId w:val="1"/>
@@ -17630,7 +17732,7 @@
     </w:p>
     <w:p>
       <w:pPr>
-        <w:pStyle w:val="Paragrafoelenco"/>
+        <w:pStyle w:val="ListParagraph"/>
         <w:numPr>
           <w:ilvl w:val="0"/>
           <w:numId w:val="1"/>
@@ -17811,8 +17913,6 @@
         </w:rPr>
         <w:t xml:space="preserve">DAO components </w:t>
       </w:r>
-      <w:bookmarkStart w:id="33" w:name="_GoBack"/>
-      <w:bookmarkEnd w:id="33"/>
       <w:r>
         <w:rPr>
           <w:sz w:val="22"/>
@@ -17838,7 +17938,7 @@
     </w:p>
     <w:p>
       <w:pPr>
-        <w:pStyle w:val="Titolo2"/>
+        <w:pStyle w:val="Heading2"/>
         <w:numPr>
           <w:ilvl w:val="1"/>
           <w:numId w:val="5"/>
@@ -17991,7 +18091,7 @@
     </w:p>
     <w:p>
       <w:pPr>
-        <w:pStyle w:val="Paragrafoelenco"/>
+        <w:pStyle w:val="ListParagraph"/>
         <w:numPr>
           <w:ilvl w:val="0"/>
           <w:numId w:val="1"/>
@@ -18027,7 +18127,7 @@
     </w:p>
     <w:p>
       <w:pPr>
-        <w:pStyle w:val="Paragrafoelenco"/>
+        <w:pStyle w:val="ListParagraph"/>
         <w:numPr>
           <w:ilvl w:val="0"/>
           <w:numId w:val="1"/>
@@ -18054,7 +18154,7 @@
     </w:p>
     <w:p>
       <w:pPr>
-        <w:pStyle w:val="Paragrafoelenco"/>
+        <w:pStyle w:val="ListParagraph"/>
         <w:numPr>
           <w:ilvl w:val="0"/>
           <w:numId w:val="1"/>
@@ -18135,7 +18235,7 @@
     </w:p>
     <w:p>
       <w:pPr>
-        <w:pStyle w:val="Paragrafoelenco"/>
+        <w:pStyle w:val="ListParagraph"/>
         <w:numPr>
           <w:ilvl w:val="0"/>
           <w:numId w:val="1"/>
@@ -18162,7 +18262,7 @@
     </w:p>
     <w:p>
       <w:pPr>
-        <w:pStyle w:val="Paragrafoelenco"/>
+        <w:pStyle w:val="ListParagraph"/>
         <w:numPr>
           <w:ilvl w:val="0"/>
           <w:numId w:val="1"/>
@@ -18189,7 +18289,7 @@
     </w:p>
     <w:p>
       <w:pPr>
-        <w:pStyle w:val="Paragrafoelenco"/>
+        <w:pStyle w:val="ListParagraph"/>
         <w:numPr>
           <w:ilvl w:val="0"/>
           <w:numId w:val="1"/>
@@ -18216,7 +18316,7 @@
     </w:p>
     <w:p>
       <w:pPr>
-        <w:pStyle w:val="Paragrafoelenco"/>
+        <w:pStyle w:val="ListParagraph"/>
         <w:numPr>
           <w:ilvl w:val="0"/>
           <w:numId w:val="1"/>
@@ -18243,7 +18343,7 @@
     </w:p>
     <w:p>
       <w:pPr>
-        <w:pStyle w:val="Paragrafoelenco"/>
+        <w:pStyle w:val="ListParagraph"/>
         <w:numPr>
           <w:ilvl w:val="0"/>
           <w:numId w:val="1"/>
@@ -18270,7 +18370,7 @@
     </w:p>
     <w:p>
       <w:pPr>
-        <w:pStyle w:val="Paragrafoelenco"/>
+        <w:pStyle w:val="ListParagraph"/>
         <w:numPr>
           <w:ilvl w:val="0"/>
           <w:numId w:val="1"/>
@@ -18297,7 +18397,7 @@
     </w:p>
     <w:p>
       <w:pPr>
-        <w:pStyle w:val="Paragrafoelenco"/>
+        <w:pStyle w:val="ListParagraph"/>
         <w:numPr>
           <w:ilvl w:val="0"/>
           <w:numId w:val="1"/>
@@ -18375,7 +18475,7 @@
     </w:p>
     <w:p>
       <w:pPr>
-        <w:pStyle w:val="Titolo1"/>
+        <w:pStyle w:val="Heading1"/>
         <w:numPr>
           <w:ilvl w:val="0"/>
           <w:numId w:val="5"/>
@@ -18418,7 +18518,7 @@
     </w:p>
     <w:p>
       <w:pPr>
-        <w:pStyle w:val="Paragrafoelenco"/>
+        <w:pStyle w:val="ListParagraph"/>
         <w:numPr>
           <w:ilvl w:val="0"/>
           <w:numId w:val="1"/>
@@ -18445,7 +18545,7 @@
     </w:p>
     <w:p>
       <w:pPr>
-        <w:pStyle w:val="Paragrafoelenco"/>
+        <w:pStyle w:val="ListParagraph"/>
         <w:numPr>
           <w:ilvl w:val="0"/>
           <w:numId w:val="1"/>
@@ -18503,7 +18603,7 @@
     </w:p>
     <w:p>
       <w:pPr>
-        <w:pStyle w:val="Paragrafoelenco"/>
+        <w:pStyle w:val="ListParagraph"/>
         <w:numPr>
           <w:ilvl w:val="0"/>
           <w:numId w:val="1"/>
@@ -18525,27 +18625,7 @@
           <w:szCs w:val="20"/>
           <w:lang w:val="en-GB"/>
         </w:rPr>
-        <w:t xml:space="preserve">Erica </w:t>
-      </w:r>
-      <w:proofErr w:type="spellStart"/>
-      <w:r>
-        <w:rPr>
-          <w:rFonts w:asciiTheme="minorHAnsi" w:hAnsiTheme="minorHAnsi" w:cstheme="minorHAnsi"/>
-          <w:sz w:val="22"/>
-          <w:szCs w:val="20"/>
-          <w:lang w:val="en-GB"/>
-        </w:rPr>
-        <w:t>Tinti</w:t>
-      </w:r>
-      <w:proofErr w:type="spellEnd"/>
-      <w:r>
-        <w:rPr>
-          <w:rFonts w:asciiTheme="minorHAnsi" w:hAnsiTheme="minorHAnsi" w:cstheme="minorHAnsi"/>
-          <w:sz w:val="22"/>
-          <w:szCs w:val="20"/>
-          <w:lang w:val="en-GB"/>
-        </w:rPr>
-        <w:t>, 14 hours</w:t>
+        <w:t>Erica Tinti, 14 hours</w:t>
       </w:r>
     </w:p>
     <w:p>
@@ -18574,7 +18654,7 @@
 </file>
 
 <file path=word/endnotes.xml><?xml version="1.0" encoding="utf-8"?>
-<w:endnotes xmlns:wpc="http://schemas.microsoft.com/office/word/2010/wordprocessingCanvas" xmlns:cx="http://schemas.microsoft.com/office/drawing/2014/chartex" xmlns:cx1="http://schemas.microsoft.com/office/drawing/2015/9/8/chartex" xmlns:cx2="http://schemas.microsoft.com/office/drawing/2015/10/21/chartex" xmlns:cx3="http://schemas.microsoft.com/office/drawing/2016/5/9/chartex" xmlns:cx4="http://schemas.microsoft.com/office/drawing/2016/5/10/chartex" xmlns:cx5="http://schemas.microsoft.com/office/drawing/2016/5/11/chartex" xmlns:mc="http://schemas.openxmlformats.org/markup-compatibility/2006" xmlns:o="urn:schemas-microsoft-com:office:office" xmlns:r="http://schemas.openxmlformats.org/officeDocument/2006/relationships" xmlns:m="http://schemas.openxmlformats.org/officeDocument/2006/math" xmlns:v="urn:schemas-microsoft-com:vml" xmlns:wp14="http://schemas.microsoft.com/office/word/2010/wordprocessingDrawing" xmlns:wp="http://schemas.openxmlformats.org/drawingml/2006/wordprocessingDrawing" xmlns:w10="urn:schemas-microsoft-com:office:word" xmlns:w="http://schemas.openxmlformats.org/wordprocessingml/2006/main" xmlns:w14="http://schemas.microsoft.com/office/word/2010/wordml" xmlns:w15="http://schemas.microsoft.com/office/word/2012/wordml" xmlns:w16se="http://schemas.microsoft.com/office/word/2015/wordml/symex" xmlns:wpg="http://schemas.microsoft.com/office/word/2010/wordprocessingGroup" xmlns:wpi="http://schemas.microsoft.com/office/word/2010/wordprocessingInk" xmlns:wne="http://schemas.microsoft.com/office/word/2006/wordml" xmlns:wps="http://schemas.microsoft.com/office/word/2010/wordprocessingShape" mc:Ignorable="w14 w15 w16se wp14">
+<w:endnotes xmlns:wpc="http://schemas.microsoft.com/office/word/2010/wordprocessingCanvas" xmlns:cx="http://schemas.microsoft.com/office/drawing/2014/chartex" xmlns:cx1="http://schemas.microsoft.com/office/drawing/2015/9/8/chartex" xmlns:mc="http://schemas.openxmlformats.org/markup-compatibility/2006" xmlns:o="urn:schemas-microsoft-com:office:office" xmlns:r="http://schemas.openxmlformats.org/officeDocument/2006/relationships" xmlns:m="http://schemas.openxmlformats.org/officeDocument/2006/math" xmlns:v="urn:schemas-microsoft-com:vml" xmlns:wp14="http://schemas.microsoft.com/office/word/2010/wordprocessingDrawing" xmlns:wp="http://schemas.openxmlformats.org/drawingml/2006/wordprocessingDrawing" xmlns:w10="urn:schemas-microsoft-com:office:word" xmlns:w="http://schemas.openxmlformats.org/wordprocessingml/2006/main" xmlns:w14="http://schemas.microsoft.com/office/word/2010/wordml" xmlns:w15="http://schemas.microsoft.com/office/word/2012/wordml" xmlns:w16se="http://schemas.microsoft.com/office/word/2015/wordml/symex" xmlns:wpg="http://schemas.microsoft.com/office/word/2010/wordprocessingGroup" xmlns:wpi="http://schemas.microsoft.com/office/word/2010/wordprocessingInk" xmlns:wne="http://schemas.microsoft.com/office/word/2006/wordml" xmlns:wps="http://schemas.microsoft.com/office/word/2010/wordprocessingShape" mc:Ignorable="w14 w15 w16se wp14">
   <w:endnote w:type="separator" w:id="-1">
     <w:p>
       <w:pPr>
@@ -18599,7 +18679,7 @@
 </file>
 
 <file path=word/footer1.xml><?xml version="1.0" encoding="utf-8"?>
-<w:ftr xmlns:wpc="http://schemas.microsoft.com/office/word/2010/wordprocessingCanvas" xmlns:cx="http://schemas.microsoft.com/office/drawing/2014/chartex" xmlns:cx1="http://schemas.microsoft.com/office/drawing/2015/9/8/chartex" xmlns:cx2="http://schemas.microsoft.com/office/drawing/2015/10/21/chartex" xmlns:cx3="http://schemas.microsoft.com/office/drawing/2016/5/9/chartex" xmlns:cx4="http://schemas.microsoft.com/office/drawing/2016/5/10/chartex" xmlns:cx5="http://schemas.microsoft.com/office/drawing/2016/5/11/chartex" xmlns:mc="http://schemas.openxmlformats.org/markup-compatibility/2006" xmlns:o="urn:schemas-microsoft-com:office:office" xmlns:r="http://schemas.openxmlformats.org/officeDocument/2006/relationships" xmlns:m="http://schemas.openxmlformats.org/officeDocument/2006/math" xmlns:v="urn:schemas-microsoft-com:vml" xmlns:wp14="http://schemas.microsoft.com/office/word/2010/wordprocessingDrawing" xmlns:wp="http://schemas.openxmlformats.org/drawingml/2006/wordprocessingDrawing" xmlns:w10="urn:schemas-microsoft-com:office:word" xmlns:w="http://schemas.openxmlformats.org/wordprocessingml/2006/main" xmlns:w14="http://schemas.microsoft.com/office/word/2010/wordml" xmlns:w15="http://schemas.microsoft.com/office/word/2012/wordml" xmlns:w16se="http://schemas.microsoft.com/office/word/2015/wordml/symex" xmlns:wpg="http://schemas.microsoft.com/office/word/2010/wordprocessingGroup" xmlns:wpi="http://schemas.microsoft.com/office/word/2010/wordprocessingInk" xmlns:wne="http://schemas.microsoft.com/office/word/2006/wordml" xmlns:wps="http://schemas.microsoft.com/office/word/2010/wordprocessingShape" mc:Ignorable="w14 w15 w16se wp14">
+<w:ftr xmlns:wpc="http://schemas.microsoft.com/office/word/2010/wordprocessingCanvas" xmlns:cx="http://schemas.microsoft.com/office/drawing/2014/chartex" xmlns:cx1="http://schemas.microsoft.com/office/drawing/2015/9/8/chartex" xmlns:mc="http://schemas.openxmlformats.org/markup-compatibility/2006" xmlns:o="urn:schemas-microsoft-com:office:office" xmlns:r="http://schemas.openxmlformats.org/officeDocument/2006/relationships" xmlns:m="http://schemas.openxmlformats.org/officeDocument/2006/math" xmlns:v="urn:schemas-microsoft-com:vml" xmlns:wp14="http://schemas.microsoft.com/office/word/2010/wordprocessingDrawing" xmlns:wp="http://schemas.openxmlformats.org/drawingml/2006/wordprocessingDrawing" xmlns:w10="urn:schemas-microsoft-com:office:word" xmlns:w="http://schemas.openxmlformats.org/wordprocessingml/2006/main" xmlns:w14="http://schemas.microsoft.com/office/word/2010/wordml" xmlns:w15="http://schemas.microsoft.com/office/word/2012/wordml" xmlns:w16se="http://schemas.microsoft.com/office/word/2015/wordml/symex" xmlns:wpg="http://schemas.microsoft.com/office/word/2010/wordprocessingGroup" xmlns:wpi="http://schemas.microsoft.com/office/word/2010/wordprocessingInk" xmlns:wne="http://schemas.microsoft.com/office/word/2006/wordml" xmlns:wps="http://schemas.microsoft.com/office/word/2010/wordprocessingShape" mc:Ignorable="w14 w15 w16se wp14">
   <w:p>
     <w:pPr>
       <w:spacing w:after="0" w:line="259" w:lineRule="auto"/>
@@ -18626,7 +18706,7 @@
 </file>
 
 <file path=word/footer2.xml><?xml version="1.0" encoding="utf-8"?>
-<w:ftr xmlns:wpc="http://schemas.microsoft.com/office/word/2010/wordprocessingCanvas" xmlns:cx="http://schemas.microsoft.com/office/drawing/2014/chartex" xmlns:cx1="http://schemas.microsoft.com/office/drawing/2015/9/8/chartex" xmlns:cx2="http://schemas.microsoft.com/office/drawing/2015/10/21/chartex" xmlns:cx3="http://schemas.microsoft.com/office/drawing/2016/5/9/chartex" xmlns:cx4="http://schemas.microsoft.com/office/drawing/2016/5/10/chartex" xmlns:cx5="http://schemas.microsoft.com/office/drawing/2016/5/11/chartex" xmlns:mc="http://schemas.openxmlformats.org/markup-compatibility/2006" xmlns:o="urn:schemas-microsoft-com:office:office" xmlns:r="http://schemas.openxmlformats.org/officeDocument/2006/relationships" xmlns:m="http://schemas.openxmlformats.org/officeDocument/2006/math" xmlns:v="urn:schemas-microsoft-com:vml" xmlns:wp14="http://schemas.microsoft.com/office/word/2010/wordprocessingDrawing" xmlns:wp="http://schemas.openxmlformats.org/drawingml/2006/wordprocessingDrawing" xmlns:w10="urn:schemas-microsoft-com:office:word" xmlns:w="http://schemas.openxmlformats.org/wordprocessingml/2006/main" xmlns:w14="http://schemas.microsoft.com/office/word/2010/wordml" xmlns:w15="http://schemas.microsoft.com/office/word/2012/wordml" xmlns:w16se="http://schemas.microsoft.com/office/word/2015/wordml/symex" xmlns:wpg="http://schemas.microsoft.com/office/word/2010/wordprocessingGroup" xmlns:wpi="http://schemas.microsoft.com/office/word/2010/wordprocessingInk" xmlns:wne="http://schemas.microsoft.com/office/word/2006/wordml" xmlns:wps="http://schemas.microsoft.com/office/word/2010/wordprocessingShape" mc:Ignorable="w14 w15 w16se wp14">
+<w:ftr xmlns:wpc="http://schemas.microsoft.com/office/word/2010/wordprocessingCanvas" xmlns:cx="http://schemas.microsoft.com/office/drawing/2014/chartex" xmlns:cx1="http://schemas.microsoft.com/office/drawing/2015/9/8/chartex" xmlns:mc="http://schemas.openxmlformats.org/markup-compatibility/2006" xmlns:o="urn:schemas-microsoft-com:office:office" xmlns:r="http://schemas.openxmlformats.org/officeDocument/2006/relationships" xmlns:m="http://schemas.openxmlformats.org/officeDocument/2006/math" xmlns:v="urn:schemas-microsoft-com:vml" xmlns:wp14="http://schemas.microsoft.com/office/word/2010/wordprocessingDrawing" xmlns:wp="http://schemas.openxmlformats.org/drawingml/2006/wordprocessingDrawing" xmlns:w10="urn:schemas-microsoft-com:office:word" xmlns:w="http://schemas.openxmlformats.org/wordprocessingml/2006/main" xmlns:w14="http://schemas.microsoft.com/office/word/2010/wordml" xmlns:w15="http://schemas.microsoft.com/office/word/2012/wordml" xmlns:w16se="http://schemas.microsoft.com/office/word/2015/wordml/symex" xmlns:wpg="http://schemas.microsoft.com/office/word/2010/wordprocessingGroup" xmlns:wpi="http://schemas.microsoft.com/office/word/2010/wordprocessingInk" xmlns:wne="http://schemas.microsoft.com/office/word/2006/wordml" xmlns:wps="http://schemas.microsoft.com/office/word/2010/wordprocessingShape" mc:Ignorable="w14 w15 w16se wp14">
   <w:p>
     <w:pPr>
       <w:spacing w:after="0" w:line="259" w:lineRule="auto"/>
@@ -18656,7 +18736,7 @@
 </file>
 
 <file path=word/footer3.xml><?xml version="1.0" encoding="utf-8"?>
-<w:ftr xmlns:wpc="http://schemas.microsoft.com/office/word/2010/wordprocessingCanvas" xmlns:cx="http://schemas.microsoft.com/office/drawing/2014/chartex" xmlns:cx1="http://schemas.microsoft.com/office/drawing/2015/9/8/chartex" xmlns:cx2="http://schemas.microsoft.com/office/drawing/2015/10/21/chartex" xmlns:cx3="http://schemas.microsoft.com/office/drawing/2016/5/9/chartex" xmlns:cx4="http://schemas.microsoft.com/office/drawing/2016/5/10/chartex" xmlns:cx5="http://schemas.microsoft.com/office/drawing/2016/5/11/chartex" xmlns:mc="http://schemas.openxmlformats.org/markup-compatibility/2006" xmlns:o="urn:schemas-microsoft-com:office:office" xmlns:r="http://schemas.openxmlformats.org/officeDocument/2006/relationships" xmlns:m="http://schemas.openxmlformats.org/officeDocument/2006/math" xmlns:v="urn:schemas-microsoft-com:vml" xmlns:wp14="http://schemas.microsoft.com/office/word/2010/wordprocessingDrawing" xmlns:wp="http://schemas.openxmlformats.org/drawingml/2006/wordprocessingDrawing" xmlns:w10="urn:schemas-microsoft-com:office:word" xmlns:w="http://schemas.openxmlformats.org/wordprocessingml/2006/main" xmlns:w14="http://schemas.microsoft.com/office/word/2010/wordml" xmlns:w15="http://schemas.microsoft.com/office/word/2012/wordml" xmlns:w16se="http://schemas.microsoft.com/office/word/2015/wordml/symex" xmlns:wpg="http://schemas.microsoft.com/office/word/2010/wordprocessingGroup" xmlns:wpi="http://schemas.microsoft.com/office/word/2010/wordprocessingInk" xmlns:wne="http://schemas.microsoft.com/office/word/2006/wordml" xmlns:wps="http://schemas.microsoft.com/office/word/2010/wordprocessingShape" mc:Ignorable="w14 w15 w16se wp14">
+<w:ftr xmlns:wpc="http://schemas.microsoft.com/office/word/2010/wordprocessingCanvas" xmlns:cx="http://schemas.microsoft.com/office/drawing/2014/chartex" xmlns:cx1="http://schemas.microsoft.com/office/drawing/2015/9/8/chartex" xmlns:mc="http://schemas.openxmlformats.org/markup-compatibility/2006" xmlns:o="urn:schemas-microsoft-com:office:office" xmlns:r="http://schemas.openxmlformats.org/officeDocument/2006/relationships" xmlns:m="http://schemas.openxmlformats.org/officeDocument/2006/math" xmlns:v="urn:schemas-microsoft-com:vml" xmlns:wp14="http://schemas.microsoft.com/office/word/2010/wordprocessingDrawing" xmlns:wp="http://schemas.openxmlformats.org/drawingml/2006/wordprocessingDrawing" xmlns:w10="urn:schemas-microsoft-com:office:word" xmlns:w="http://schemas.openxmlformats.org/wordprocessingml/2006/main" xmlns:w14="http://schemas.microsoft.com/office/word/2010/wordml" xmlns:w15="http://schemas.microsoft.com/office/word/2012/wordml" xmlns:w16se="http://schemas.microsoft.com/office/word/2015/wordml/symex" xmlns:wpg="http://schemas.microsoft.com/office/word/2010/wordprocessingGroup" xmlns:wpi="http://schemas.microsoft.com/office/word/2010/wordprocessingInk" xmlns:wne="http://schemas.microsoft.com/office/word/2006/wordml" xmlns:wps="http://schemas.microsoft.com/office/word/2010/wordprocessingShape" mc:Ignorable="w14 w15 w16se wp14">
   <w:p>
     <w:pPr>
       <w:spacing w:after="0" w:line="259" w:lineRule="auto"/>
@@ -18686,7 +18766,7 @@
 </file>
 
 <file path=word/footnotes.xml><?xml version="1.0" encoding="utf-8"?>
-<w:footnotes xmlns:wpc="http://schemas.microsoft.com/office/word/2010/wordprocessingCanvas" xmlns:cx="http://schemas.microsoft.com/office/drawing/2014/chartex" xmlns:cx1="http://schemas.microsoft.com/office/drawing/2015/9/8/chartex" xmlns:cx2="http://schemas.microsoft.com/office/drawing/2015/10/21/chartex" xmlns:cx3="http://schemas.microsoft.com/office/drawing/2016/5/9/chartex" xmlns:cx4="http://schemas.microsoft.com/office/drawing/2016/5/10/chartex" xmlns:cx5="http://schemas.microsoft.com/office/drawing/2016/5/11/chartex" xmlns:mc="http://schemas.openxmlformats.org/markup-compatibility/2006" xmlns:o="urn:schemas-microsoft-com:office:office" xmlns:r="http://schemas.openxmlformats.org/officeDocument/2006/relationships" xmlns:m="http://schemas.openxmlformats.org/officeDocument/2006/math" xmlns:v="urn:schemas-microsoft-com:vml" xmlns:wp14="http://schemas.microsoft.com/office/word/2010/wordprocessingDrawing" xmlns:wp="http://schemas.openxmlformats.org/drawingml/2006/wordprocessingDrawing" xmlns:w10="urn:schemas-microsoft-com:office:word" xmlns:w="http://schemas.openxmlformats.org/wordprocessingml/2006/main" xmlns:w14="http://schemas.microsoft.com/office/word/2010/wordml" xmlns:w15="http://schemas.microsoft.com/office/word/2012/wordml" xmlns:w16se="http://schemas.microsoft.com/office/word/2015/wordml/symex" xmlns:wpg="http://schemas.microsoft.com/office/word/2010/wordprocessingGroup" xmlns:wpi="http://schemas.microsoft.com/office/word/2010/wordprocessingInk" xmlns:wne="http://schemas.microsoft.com/office/word/2006/wordml" xmlns:wps="http://schemas.microsoft.com/office/word/2010/wordprocessingShape" mc:Ignorable="w14 w15 w16se wp14">
+<w:footnotes xmlns:wpc="http://schemas.microsoft.com/office/word/2010/wordprocessingCanvas" xmlns:cx="http://schemas.microsoft.com/office/drawing/2014/chartex" xmlns:cx1="http://schemas.microsoft.com/office/drawing/2015/9/8/chartex" xmlns:mc="http://schemas.openxmlformats.org/markup-compatibility/2006" xmlns:o="urn:schemas-microsoft-com:office:office" xmlns:r="http://schemas.openxmlformats.org/officeDocument/2006/relationships" xmlns:m="http://schemas.openxmlformats.org/officeDocument/2006/math" xmlns:v="urn:schemas-microsoft-com:vml" xmlns:wp14="http://schemas.microsoft.com/office/word/2010/wordprocessingDrawing" xmlns:wp="http://schemas.openxmlformats.org/drawingml/2006/wordprocessingDrawing" xmlns:w10="urn:schemas-microsoft-com:office:word" xmlns:w="http://schemas.openxmlformats.org/wordprocessingml/2006/main" xmlns:w14="http://schemas.microsoft.com/office/word/2010/wordml" xmlns:w15="http://schemas.microsoft.com/office/word/2012/wordml" xmlns:w16se="http://schemas.microsoft.com/office/word/2015/wordml/symex" xmlns:wpg="http://schemas.microsoft.com/office/word/2010/wordprocessingGroup" xmlns:wpi="http://schemas.microsoft.com/office/word/2010/wordprocessingInk" xmlns:wne="http://schemas.microsoft.com/office/word/2006/wordml" xmlns:wps="http://schemas.microsoft.com/office/word/2010/wordprocessingShape" mc:Ignorable="w14 w15 w16se wp14">
   <w:footnote w:type="separator" w:id="-1">
     <w:p>
       <w:pPr>
@@ -18711,7 +18791,7 @@
 </file>
 
 <file path=word/numbering.xml><?xml version="1.0" encoding="utf-8"?>
-<w:numbering xmlns:wpc="http://schemas.microsoft.com/office/word/2010/wordprocessingCanvas" xmlns:cx="http://schemas.microsoft.com/office/drawing/2014/chartex" xmlns:cx1="http://schemas.microsoft.com/office/drawing/2015/9/8/chartex" xmlns:cx2="http://schemas.microsoft.com/office/drawing/2015/10/21/chartex" xmlns:cx3="http://schemas.microsoft.com/office/drawing/2016/5/9/chartex" xmlns:cx4="http://schemas.microsoft.com/office/drawing/2016/5/10/chartex" xmlns:cx5="http://schemas.microsoft.com/office/drawing/2016/5/11/chartex" xmlns:mc="http://schemas.openxmlformats.org/markup-compatibility/2006" xmlns:o="urn:schemas-microsoft-com:office:office" xmlns:r="http://schemas.openxmlformats.org/officeDocument/2006/relationships" xmlns:m="http://schemas.openxmlformats.org/officeDocument/2006/math" xmlns:v="urn:schemas-microsoft-com:vml" xmlns:wp14="http://schemas.microsoft.com/office/word/2010/wordprocessingDrawing" xmlns:wp="http://schemas.openxmlformats.org/drawingml/2006/wordprocessingDrawing" xmlns:w10="urn:schemas-microsoft-com:office:word" xmlns:w="http://schemas.openxmlformats.org/wordprocessingml/2006/main" xmlns:w14="http://schemas.microsoft.com/office/word/2010/wordml" xmlns:w15="http://schemas.microsoft.com/office/word/2012/wordml" xmlns:w16se="http://schemas.microsoft.com/office/word/2015/wordml/symex" xmlns:wpg="http://schemas.microsoft.com/office/word/2010/wordprocessingGroup" xmlns:wpi="http://schemas.microsoft.com/office/word/2010/wordprocessingInk" xmlns:wne="http://schemas.microsoft.com/office/word/2006/wordml" xmlns:wps="http://schemas.microsoft.com/office/word/2010/wordprocessingShape" mc:Ignorable="w14 w15 w16se wp14">
+<w:numbering xmlns:wpc="http://schemas.microsoft.com/office/word/2010/wordprocessingCanvas" xmlns:cx="http://schemas.microsoft.com/office/drawing/2014/chartex" xmlns:cx1="http://schemas.microsoft.com/office/drawing/2015/9/8/chartex" xmlns:mc="http://schemas.openxmlformats.org/markup-compatibility/2006" xmlns:o="urn:schemas-microsoft-com:office:office" xmlns:r="http://schemas.openxmlformats.org/officeDocument/2006/relationships" xmlns:m="http://schemas.openxmlformats.org/officeDocument/2006/math" xmlns:v="urn:schemas-microsoft-com:vml" xmlns:wp14="http://schemas.microsoft.com/office/word/2010/wordprocessingDrawing" xmlns:wp="http://schemas.openxmlformats.org/drawingml/2006/wordprocessingDrawing" xmlns:w10="urn:schemas-microsoft-com:office:word" xmlns:w="http://schemas.openxmlformats.org/wordprocessingml/2006/main" xmlns:w14="http://schemas.microsoft.com/office/word/2010/wordml" xmlns:w15="http://schemas.microsoft.com/office/word/2012/wordml" xmlns:w16se="http://schemas.microsoft.com/office/word/2015/wordml/symex" xmlns:wpg="http://schemas.microsoft.com/office/word/2010/wordprocessingGroup" xmlns:wpi="http://schemas.microsoft.com/office/word/2010/wordprocessingInk" xmlns:wne="http://schemas.microsoft.com/office/word/2006/wordml" xmlns:wps="http://schemas.microsoft.com/office/word/2010/wordprocessingShape" mc:Ignorable="w14 w15 w16se wp14">
   <w:abstractNum w:abstractNumId="0" w15:restartNumberingAfterBreak="0">
     <w:nsid w:val="078A5B63"/>
     <w:multiLevelType w:val="multilevel"/>
@@ -22220,7 +22300,7 @@
       </w:pPr>
     </w:pPrDefault>
   </w:docDefaults>
-  <w:latentStyles w:defLockedState="0" w:defUIPriority="99" w:defSemiHidden="0" w:defUnhideWhenUsed="0" w:defQFormat="0" w:count="374">
+  <w:latentStyles w:defLockedState="0" w:defUIPriority="99" w:defSemiHidden="0" w:defUnhideWhenUsed="0" w:defQFormat="0" w:count="371">
     <w:lsdException w:name="Normal" w:uiPriority="0" w:qFormat="1"/>
     <w:lsdException w:name="heading 1" w:uiPriority="9" w:qFormat="1"/>
     <w:lsdException w:name="heading 2" w:semiHidden="1" w:uiPriority="9" w:unhideWhenUsed="1" w:qFormat="1"/>
@@ -22592,11 +22672,8 @@
     <w:lsdException w:name="List Table 5 Dark Accent 6" w:uiPriority="50"/>
     <w:lsdException w:name="List Table 6 Colorful Accent 6" w:uiPriority="51"/>
     <w:lsdException w:name="List Table 7 Colorful Accent 6" w:uiPriority="52"/>
-    <w:lsdException w:name="Mention" w:semiHidden="1" w:unhideWhenUsed="1"/>
-    <w:lsdException w:name="Smart Hyperlink" w:semiHidden="1" w:unhideWhenUsed="1"/>
-    <w:lsdException w:name="Hashtag" w:semiHidden="1" w:unhideWhenUsed="1"/>
   </w:latentStyles>
-  <w:style w:type="paragraph" w:default="1" w:styleId="Normale">
+  <w:style w:type="paragraph" w:default="1" w:styleId="Normal">
     <w:name w:val="Normal"/>
     <w:qFormat/>
     <w:rsid w:val="00A97204"/>
@@ -22611,10 +22688,10 @@
       <w:sz w:val="20"/>
     </w:rPr>
   </w:style>
-  <w:style w:type="paragraph" w:styleId="Titolo1">
+  <w:style w:type="paragraph" w:styleId="Heading1">
     <w:name w:val="heading 1"/>
-    <w:next w:val="Normale"/>
-    <w:link w:val="Titolo1Carattere"/>
+    <w:next w:val="Normal"/>
+    <w:link w:val="Heading1Char"/>
     <w:uiPriority w:val="9"/>
     <w:unhideWhenUsed/>
     <w:qFormat/>
@@ -22632,10 +22709,10 @@
       <w:sz w:val="29"/>
     </w:rPr>
   </w:style>
-  <w:style w:type="paragraph" w:styleId="Titolo2">
+  <w:style w:type="paragraph" w:styleId="Heading2">
     <w:name w:val="heading 2"/>
-    <w:next w:val="Normale"/>
-    <w:link w:val="Titolo2Carattere"/>
+    <w:next w:val="Normal"/>
+    <w:link w:val="Heading2Char"/>
     <w:uiPriority w:val="9"/>
     <w:unhideWhenUsed/>
     <w:qFormat/>
@@ -22653,11 +22730,11 @@
       <w:sz w:val="24"/>
     </w:rPr>
   </w:style>
-  <w:style w:type="paragraph" w:styleId="Titolo3">
+  <w:style w:type="paragraph" w:styleId="Heading3">
     <w:name w:val="heading 3"/>
-    <w:basedOn w:val="Normale"/>
-    <w:next w:val="Normale"/>
-    <w:link w:val="Titolo3Carattere"/>
+    <w:basedOn w:val="Normal"/>
+    <w:next w:val="Normal"/>
+    <w:link w:val="Heading3Char"/>
     <w:uiPriority w:val="9"/>
     <w:unhideWhenUsed/>
     <w:qFormat/>
@@ -22675,13 +22752,13 @@
       <w:szCs w:val="24"/>
     </w:rPr>
   </w:style>
-  <w:style w:type="character" w:default="1" w:styleId="Carpredefinitoparagrafo">
+  <w:style w:type="character" w:default="1" w:styleId="DefaultParagraphFont">
     <w:name w:val="Default Paragraph Font"/>
     <w:uiPriority w:val="1"/>
     <w:semiHidden/>
     <w:unhideWhenUsed/>
   </w:style>
-  <w:style w:type="table" w:default="1" w:styleId="Tabellanormale">
+  <w:style w:type="table" w:default="1" w:styleId="TableNormal">
     <w:name w:val="Normal Table"/>
     <w:uiPriority w:val="99"/>
     <w:semiHidden/>
@@ -22696,15 +22773,15 @@
       </w:tblCellMar>
     </w:tblPr>
   </w:style>
-  <w:style w:type="numbering" w:default="1" w:styleId="Nessunelenco">
+  <w:style w:type="numbering" w:default="1" w:styleId="NoList">
     <w:name w:val="No List"/>
     <w:uiPriority w:val="99"/>
     <w:semiHidden/>
     <w:unhideWhenUsed/>
   </w:style>
-  <w:style w:type="character" w:customStyle="1" w:styleId="Titolo2Carattere">
-    <w:name w:val="Titolo 2 Carattere"/>
-    <w:link w:val="Titolo2"/>
+  <w:style w:type="character" w:customStyle="1" w:styleId="Heading2Char">
+    <w:name w:val="Heading 2 Char"/>
+    <w:link w:val="Heading2"/>
     <w:rPr>
       <w:rFonts w:ascii="Calibri" w:eastAsia="Calibri" w:hAnsi="Calibri" w:cs="Calibri"/>
       <w:b/>
@@ -22712,9 +22789,9 @@
       <w:sz w:val="24"/>
     </w:rPr>
   </w:style>
-  <w:style w:type="character" w:customStyle="1" w:styleId="Titolo1Carattere">
-    <w:name w:val="Titolo 1 Carattere"/>
-    <w:link w:val="Titolo1"/>
+  <w:style w:type="character" w:customStyle="1" w:styleId="Heading1Char">
+    <w:name w:val="Heading 1 Char"/>
+    <w:link w:val="Heading1"/>
     <w:rPr>
       <w:rFonts w:ascii="Calibri" w:eastAsia="Calibri" w:hAnsi="Calibri" w:cs="Calibri"/>
       <w:b/>
@@ -22722,9 +22799,9 @@
       <w:sz w:val="29"/>
     </w:rPr>
   </w:style>
-  <w:style w:type="paragraph" w:styleId="Paragrafoelenco">
+  <w:style w:type="paragraph" w:styleId="ListParagraph">
     <w:name w:val="List Paragraph"/>
-    <w:basedOn w:val="Normale"/>
+    <w:basedOn w:val="Normal"/>
     <w:uiPriority w:val="34"/>
     <w:qFormat/>
     <w:rsid w:val="0039268F"/>
@@ -22739,9 +22816,9 @@
       <w:sz w:val="24"/>
     </w:rPr>
   </w:style>
-  <w:style w:type="paragraph" w:styleId="NormaleWeb">
+  <w:style w:type="paragraph" w:styleId="NormalWeb">
     <w:name w:val="Normal (Web)"/>
-    <w:basedOn w:val="Normale"/>
+    <w:basedOn w:val="Normal"/>
     <w:uiPriority w:val="99"/>
     <w:unhideWhenUsed/>
     <w:rsid w:val="002D3827"/>
@@ -22757,10 +22834,10 @@
       <w:szCs w:val="24"/>
     </w:rPr>
   </w:style>
-  <w:style w:type="character" w:customStyle="1" w:styleId="Titolo3Carattere">
-    <w:name w:val="Titolo 3 Carattere"/>
-    <w:basedOn w:val="Carpredefinitoparagrafo"/>
-    <w:link w:val="Titolo3"/>
+  <w:style w:type="character" w:customStyle="1" w:styleId="Heading3Char">
+    <w:name w:val="Heading 3 Char"/>
+    <w:basedOn w:val="DefaultParagraphFont"/>
+    <w:link w:val="Heading3"/>
     <w:uiPriority w:val="9"/>
     <w:rsid w:val="00014BDC"/>
     <w:rPr>
@@ -22770,10 +22847,10 @@
       <w:szCs w:val="24"/>
     </w:rPr>
   </w:style>
-  <w:style w:type="paragraph" w:styleId="Didascalia">
+  <w:style w:type="paragraph" w:styleId="Caption">
     <w:name w:val="caption"/>
-    <w:basedOn w:val="Normale"/>
-    <w:next w:val="Normale"/>
+    <w:basedOn w:val="Normal"/>
+    <w:next w:val="Normal"/>
     <w:uiPriority w:val="35"/>
     <w:unhideWhenUsed/>
     <w:qFormat/>
@@ -22789,9 +22866,9 @@
       <w:szCs w:val="18"/>
     </w:rPr>
   </w:style>
-  <w:style w:type="table" w:styleId="Grigliatabella">
+  <w:style w:type="table" w:styleId="TableGrid">
     <w:name w:val="Table Grid"/>
-    <w:basedOn w:val="Tabellanormale"/>
+    <w:basedOn w:val="TableNormal"/>
     <w:uiPriority w:val="39"/>
     <w:rsid w:val="00014785"/>
     <w:pPr>
@@ -22808,10 +22885,10 @@
       </w:tblBorders>
     </w:tblPr>
   </w:style>
-  <w:style w:type="paragraph" w:styleId="Titolosommario">
+  <w:style w:type="paragraph" w:styleId="TOCHeading">
     <w:name w:val="TOC Heading"/>
-    <w:basedOn w:val="Titolo1"/>
-    <w:next w:val="Normale"/>
+    <w:basedOn w:val="Heading1"/>
+    <w:next w:val="Normal"/>
     <w:uiPriority w:val="39"/>
     <w:unhideWhenUsed/>
     <w:qFormat/>
@@ -22829,10 +22906,10 @@
       <w:szCs w:val="32"/>
     </w:rPr>
   </w:style>
-  <w:style w:type="paragraph" w:styleId="Sommario1">
+  <w:style w:type="paragraph" w:styleId="TOC1">
     <w:name w:val="toc 1"/>
-    <w:basedOn w:val="Normale"/>
-    <w:next w:val="Normale"/>
+    <w:basedOn w:val="Normal"/>
+    <w:next w:val="Normal"/>
     <w:autoRedefine/>
     <w:uiPriority w:val="39"/>
     <w:unhideWhenUsed/>
@@ -22846,10 +22923,10 @@
       <w:ind w:left="0" w:right="2181" w:hanging="6"/>
     </w:pPr>
   </w:style>
-  <w:style w:type="paragraph" w:styleId="Sommario2">
+  <w:style w:type="paragraph" w:styleId="TOC2">
     <w:name w:val="toc 2"/>
-    <w:basedOn w:val="Normale"/>
-    <w:next w:val="Normale"/>
+    <w:basedOn w:val="Normal"/>
+    <w:next w:val="Normal"/>
     <w:autoRedefine/>
     <w:uiPriority w:val="39"/>
     <w:unhideWhenUsed/>
@@ -22863,10 +22940,10 @@
       <w:ind w:left="200" w:right="2181" w:hanging="6"/>
     </w:pPr>
   </w:style>
-  <w:style w:type="paragraph" w:styleId="Sommario3">
+  <w:style w:type="paragraph" w:styleId="TOC3">
     <w:name w:val="toc 3"/>
-    <w:basedOn w:val="Normale"/>
-    <w:next w:val="Normale"/>
+    <w:basedOn w:val="Normal"/>
+    <w:next w:val="Normal"/>
     <w:autoRedefine/>
     <w:uiPriority w:val="39"/>
     <w:unhideWhenUsed/>
@@ -22876,9 +22953,9 @@
       <w:ind w:left="400"/>
     </w:pPr>
   </w:style>
-  <w:style w:type="character" w:styleId="Collegamentoipertestuale">
+  <w:style w:type="character" w:styleId="Hyperlink">
     <w:name w:val="Hyperlink"/>
-    <w:basedOn w:val="Carpredefinitoparagrafo"/>
+    <w:basedOn w:val="DefaultParagraphFont"/>
     <w:uiPriority w:val="99"/>
     <w:unhideWhenUsed/>
     <w:rsid w:val="009B688B"/>
@@ -22887,9 +22964,9 @@
       <w:u w:val="single"/>
     </w:rPr>
   </w:style>
-  <w:style w:type="character" w:styleId="Rimandocommento">
+  <w:style w:type="character" w:styleId="CommentReference">
     <w:name w:val="annotation reference"/>
-    <w:basedOn w:val="Carpredefinitoparagrafo"/>
+    <w:basedOn w:val="DefaultParagraphFont"/>
     <w:uiPriority w:val="99"/>
     <w:semiHidden/>
     <w:unhideWhenUsed/>
@@ -22899,10 +22976,10 @@
       <w:szCs w:val="16"/>
     </w:rPr>
   </w:style>
-  <w:style w:type="paragraph" w:styleId="Testocommento">
+  <w:style w:type="paragraph" w:styleId="CommentText">
     <w:name w:val="annotation text"/>
-    <w:basedOn w:val="Normale"/>
-    <w:link w:val="TestocommentoCarattere"/>
+    <w:basedOn w:val="Normal"/>
+    <w:link w:val="CommentTextChar"/>
     <w:uiPriority w:val="99"/>
     <w:semiHidden/>
     <w:unhideWhenUsed/>
@@ -22914,10 +22991,10 @@
       <w:szCs w:val="20"/>
     </w:rPr>
   </w:style>
-  <w:style w:type="character" w:customStyle="1" w:styleId="TestocommentoCarattere">
-    <w:name w:val="Testo commento Carattere"/>
-    <w:basedOn w:val="Carpredefinitoparagrafo"/>
-    <w:link w:val="Testocommento"/>
+  <w:style w:type="character" w:customStyle="1" w:styleId="CommentTextChar">
+    <w:name w:val="Comment Text Char"/>
+    <w:basedOn w:val="DefaultParagraphFont"/>
+    <w:link w:val="CommentText"/>
     <w:uiPriority w:val="99"/>
     <w:semiHidden/>
     <w:rsid w:val="00E11140"/>
@@ -22928,11 +23005,11 @@
       <w:szCs w:val="20"/>
     </w:rPr>
   </w:style>
-  <w:style w:type="paragraph" w:styleId="Soggettocommento">
+  <w:style w:type="paragraph" w:styleId="CommentSubject">
     <w:name w:val="annotation subject"/>
-    <w:basedOn w:val="Testocommento"/>
-    <w:next w:val="Testocommento"/>
-    <w:link w:val="SoggettocommentoCarattere"/>
+    <w:basedOn w:val="CommentText"/>
+    <w:next w:val="CommentText"/>
+    <w:link w:val="CommentSubjectChar"/>
     <w:uiPriority w:val="99"/>
     <w:semiHidden/>
     <w:unhideWhenUsed/>
@@ -22942,10 +23019,10 @@
       <w:bCs/>
     </w:rPr>
   </w:style>
-  <w:style w:type="character" w:customStyle="1" w:styleId="SoggettocommentoCarattere">
-    <w:name w:val="Soggetto commento Carattere"/>
-    <w:basedOn w:val="TestocommentoCarattere"/>
-    <w:link w:val="Soggettocommento"/>
+  <w:style w:type="character" w:customStyle="1" w:styleId="CommentSubjectChar">
+    <w:name w:val="Comment Subject Char"/>
+    <w:basedOn w:val="CommentTextChar"/>
+    <w:link w:val="CommentSubject"/>
     <w:uiPriority w:val="99"/>
     <w:semiHidden/>
     <w:rsid w:val="00E11140"/>
@@ -22958,10 +23035,10 @@
       <w:szCs w:val="20"/>
     </w:rPr>
   </w:style>
-  <w:style w:type="paragraph" w:styleId="Testofumetto">
+  <w:style w:type="paragraph" w:styleId="BalloonText">
     <w:name w:val="Balloon Text"/>
-    <w:basedOn w:val="Normale"/>
-    <w:link w:val="TestofumettoCarattere"/>
+    <w:basedOn w:val="Normal"/>
+    <w:link w:val="BalloonTextChar"/>
     <w:uiPriority w:val="99"/>
     <w:semiHidden/>
     <w:unhideWhenUsed/>
@@ -22975,10 +23052,10 @@
       <w:szCs w:val="18"/>
     </w:rPr>
   </w:style>
-  <w:style w:type="character" w:customStyle="1" w:styleId="TestofumettoCarattere">
-    <w:name w:val="Testo fumetto Carattere"/>
-    <w:basedOn w:val="Carpredefinitoparagrafo"/>
-    <w:link w:val="Testofumetto"/>
+  <w:style w:type="character" w:customStyle="1" w:styleId="BalloonTextChar">
+    <w:name w:val="Balloon Text Char"/>
+    <w:basedOn w:val="DefaultParagraphFont"/>
+    <w:link w:val="BalloonText"/>
     <w:uiPriority w:val="99"/>
     <w:semiHidden/>
     <w:rsid w:val="00E11140"/>
@@ -22989,7 +23066,7 @@
       <w:szCs w:val="18"/>
     </w:rPr>
   </w:style>
-  <w:style w:type="paragraph" w:styleId="Revisione">
+  <w:style w:type="paragraph" w:styleId="Revision">
     <w:name w:val="Revision"/>
     <w:hidden/>
     <w:uiPriority w:val="99"/>
@@ -23004,10 +23081,10 @@
       <w:sz w:val="20"/>
     </w:rPr>
   </w:style>
-  <w:style w:type="paragraph" w:styleId="Intestazione">
+  <w:style w:type="paragraph" w:styleId="Header">
     <w:name w:val="header"/>
-    <w:basedOn w:val="Normale"/>
-    <w:link w:val="IntestazioneCarattere"/>
+    <w:basedOn w:val="Normal"/>
+    <w:link w:val="HeaderChar"/>
     <w:uiPriority w:val="99"/>
     <w:unhideWhenUsed/>
     <w:rsid w:val="006A2410"/>
@@ -23019,10 +23096,10 @@
       <w:spacing w:after="0" w:line="240" w:lineRule="auto"/>
     </w:pPr>
   </w:style>
-  <w:style w:type="character" w:customStyle="1" w:styleId="IntestazioneCarattere">
-    <w:name w:val="Intestazione Carattere"/>
-    <w:basedOn w:val="Carpredefinitoparagrafo"/>
-    <w:link w:val="Intestazione"/>
+  <w:style w:type="character" w:customStyle="1" w:styleId="HeaderChar">
+    <w:name w:val="Header Char"/>
+    <w:basedOn w:val="DefaultParagraphFont"/>
+    <w:link w:val="Header"/>
     <w:uiPriority w:val="99"/>
     <w:rsid w:val="006A2410"/>
     <w:rPr>
@@ -23334,7 +23411,7 @@
 </file>
 
 <file path=customXml/itemProps1.xml><?xml version="1.0" encoding="utf-8"?>
-<ds:datastoreItem xmlns:ds="http://schemas.openxmlformats.org/officeDocument/2006/customXml" ds:itemID="{8A18DC88-117B-4AAD-9674-6FC310E8E397}">
+<ds:datastoreItem xmlns:ds="http://schemas.openxmlformats.org/officeDocument/2006/customXml" ds:itemID="{E6558D1F-10F2-4EE4-914D-B495810EAC45}">
   <ds:schemaRefs>
     <ds:schemaRef ds:uri="http://schemas.openxmlformats.org/officeDocument/2006/bibliography"/>
   </ds:schemaRefs>

</xml_diff>